<commit_message>
Add project management documentation
</commit_message>
<xml_diff>
--- a/docs/Nástroj pro tvorbu rozvrhů Rozvrhář.docx
+++ b/docs/Nástroj pro tvorbu rozvrhů Rozvrhář.docx
@@ -1,6 +1,6 @@
 
 <file path=word/document.xml><?xml version="1.0" encoding="utf-8"?>
-<w:document xmlns:wpc="http://schemas.microsoft.com/office/word/2010/wordprocessingCanvas" xmlns:cx="http://schemas.microsoft.com/office/drawing/2014/chartex" xmlns:cx1="http://schemas.microsoft.com/office/drawing/2015/9/8/chartex" xmlns:cx2="http://schemas.microsoft.com/office/drawing/2015/10/21/chartex" xmlns:cx3="http://schemas.microsoft.com/office/drawing/2016/5/9/chartex" xmlns:cx4="http://schemas.microsoft.com/office/drawing/2016/5/10/chartex" xmlns:cx5="http://schemas.microsoft.com/office/drawing/2016/5/11/chartex" xmlns:cx6="http://schemas.microsoft.com/office/drawing/2016/5/12/chartex" xmlns:cx7="http://schemas.microsoft.com/office/drawing/2016/5/13/chartex" xmlns:cx8="http://schemas.microsoft.com/office/drawing/2016/5/14/chartex" xmlns:mc="http://schemas.openxmlformats.org/markup-compatibility/2006" xmlns:aink="http://schemas.microsoft.com/office/drawing/2016/ink" xmlns:am3d="http://schemas.microsoft.com/office/drawing/2017/model3d" xmlns:o="urn:schemas-microsoft-com:office:office" xmlns:oel="http://schemas.microsoft.com/office/2019/extlst" xmlns:r="http://schemas.openxmlformats.org/officeDocument/2006/relationships" xmlns:m="http://schemas.openxmlformats.org/officeDocument/2006/math" xmlns:v="urn:schemas-microsoft-com:vml" xmlns:wp14="http://schemas.microsoft.com/office/word/2010/wordprocessingDrawing" xmlns:wp="http://schemas.openxmlformats.org/drawingml/2006/wordprocessingDrawing" xmlns:w10="urn:schemas-microsoft-com:office:word" xmlns:w="http://schemas.openxmlformats.org/wordprocessingml/2006/main" xmlns:w14="http://schemas.microsoft.com/office/word/2010/wordml" xmlns:w15="http://schemas.microsoft.com/office/word/2012/wordml" xmlns:w16cex="http://schemas.microsoft.com/office/word/2018/wordml/cex" xmlns:w16cid="http://schemas.microsoft.com/office/word/2016/wordml/cid" xmlns:w16="http://schemas.microsoft.com/office/word/2018/wordml" xmlns:w16du="http://schemas.microsoft.com/office/word/2023/wordml/word16du" xmlns:w16sdtdh="http://schemas.microsoft.com/office/word/2020/wordml/sdtdatahash" xmlns:w16se="http://schemas.microsoft.com/office/word/2015/wordml/symex" xmlns:wpg="http://schemas.microsoft.com/office/word/2010/wordprocessingGroup" xmlns:wpi="http://schemas.microsoft.com/office/word/2010/wordprocessingInk" xmlns:wne="http://schemas.microsoft.com/office/word/2006/wordml" xmlns:wps="http://schemas.microsoft.com/office/word/2010/wordprocessingShape" mc:Ignorable="w14 w15 w16se w16cid w16 w16cex w16sdtdh w16du wp14">
+<w:document xmlns:wpc="http://schemas.microsoft.com/office/word/2010/wordprocessingCanvas" xmlns:cx="http://schemas.microsoft.com/office/drawing/2014/chartex" xmlns:cx1="http://schemas.microsoft.com/office/drawing/2015/9/8/chartex" xmlns:cx2="http://schemas.microsoft.com/office/drawing/2015/10/21/chartex" xmlns:cx3="http://schemas.microsoft.com/office/drawing/2016/5/9/chartex" xmlns:cx4="http://schemas.microsoft.com/office/drawing/2016/5/10/chartex" xmlns:cx5="http://schemas.microsoft.com/office/drawing/2016/5/11/chartex" xmlns:cx6="http://schemas.microsoft.com/office/drawing/2016/5/12/chartex" xmlns:cx7="http://schemas.microsoft.com/office/drawing/2016/5/13/chartex" xmlns:cx8="http://schemas.microsoft.com/office/drawing/2016/5/14/chartex" xmlns:mc="http://schemas.openxmlformats.org/markup-compatibility/2006" xmlns:aink="http://schemas.microsoft.com/office/drawing/2016/ink" xmlns:am3d="http://schemas.microsoft.com/office/drawing/2017/model3d" xmlns:o="urn:schemas-microsoft-com:office:office" xmlns:oel="http://schemas.microsoft.com/office/2019/extlst" xmlns:r="http://schemas.openxmlformats.org/officeDocument/2006/relationships" xmlns:m="http://schemas.openxmlformats.org/officeDocument/2006/math" xmlns:v="urn:schemas-microsoft-com:vml" xmlns:wp14="http://schemas.microsoft.com/office/word/2010/wordprocessingDrawing" xmlns:wp="http://schemas.openxmlformats.org/drawingml/2006/wordprocessingDrawing" xmlns:w10="urn:schemas-microsoft-com:office:word" xmlns:w="http://schemas.openxmlformats.org/wordprocessingml/2006/main" xmlns:w14="http://schemas.microsoft.com/office/word/2010/wordml" xmlns:w15="http://schemas.microsoft.com/office/word/2012/wordml" xmlns:w16cex="http://schemas.microsoft.com/office/word/2018/wordml/cex" xmlns:w16cid="http://schemas.microsoft.com/office/word/2016/wordml/cid" xmlns:w16="http://schemas.microsoft.com/office/word/2018/wordml" xmlns:w16du="http://schemas.microsoft.com/office/word/2023/wordml/word16du" xmlns:w16sdtdh="http://schemas.microsoft.com/office/word/2020/wordml/sdtdatahash" xmlns:w16sdtfl="http://schemas.microsoft.com/office/word/2024/wordml/sdtformatlock" xmlns:w16se="http://schemas.microsoft.com/office/word/2015/wordml/symex" xmlns:wpg="http://schemas.microsoft.com/office/word/2010/wordprocessingGroup" xmlns:wpi="http://schemas.microsoft.com/office/word/2010/wordprocessingInk" xmlns:wne="http://schemas.microsoft.com/office/word/2006/wordml" xmlns:wps="http://schemas.microsoft.com/office/word/2010/wordprocessingShape" mc:Ignorable="w14 w15 w16se w16cid w16 w16cex w16sdtdh w16sdtfl w16du wp14">
   <w:body>
     <w:p>
       <w:r>
@@ -82,6 +82,7 @@
     <w:p/>
     <w:p>
       <w:pPr>
+        <w:jc w:val="center"/>
         <w:rPr>
           <w:sz w:val="56"/>
           <w:szCs w:val="72"/>
@@ -97,6 +98,7 @@
     </w:p>
     <w:p>
       <w:pPr>
+        <w:jc w:val="center"/>
         <w:rPr>
           <w:sz w:val="40"/>
           <w:szCs w:val="44"/>
@@ -112,6 +114,7 @@
     </w:p>
     <w:p>
       <w:pPr>
+        <w:jc w:val="center"/>
         <w:rPr>
           <w:sz w:val="40"/>
           <w:szCs w:val="44"/>
@@ -144,7 +147,19 @@
         <w:t xml:space="preserve">Cílem práce je vytvořit webovou aplikaci, pomocí níž bude možné vytvářet školní rozvrhy. Do aplikace bude možné nahrát třídy, učitele, učebny i jednotlivé studenty </w:t>
       </w:r>
       <w:r>
-        <w:t xml:space="preserve">a na základě těchto dat program bude uživateli nabízet hodiny, které je možné do rozvrhu přidat. </w:t>
+        <w:t xml:space="preserve">a na základě těchto dat </w:t>
+      </w:r>
+      <w:r>
+        <w:t xml:space="preserve">bude </w:t>
+      </w:r>
+      <w:r>
+        <w:t>program</w:t>
+      </w:r>
+      <w:r>
+        <w:t xml:space="preserve"> nabízet </w:t>
+      </w:r>
+      <w:r>
+        <w:t xml:space="preserve">uživateli hodiny, které je možné do rozvrhu přidat. </w:t>
       </w:r>
     </w:p>
     <w:p>
@@ -327,7 +342,7 @@
 </file>
 
 <file path=word/endnotes.xml><?xml version="1.0" encoding="utf-8"?>
-<w:endnotes xmlns:wpc="http://schemas.microsoft.com/office/word/2010/wordprocessingCanvas" xmlns:cx="http://schemas.microsoft.com/office/drawing/2014/chartex" xmlns:cx1="http://schemas.microsoft.com/office/drawing/2015/9/8/chartex" xmlns:cx2="http://schemas.microsoft.com/office/drawing/2015/10/21/chartex" xmlns:cx3="http://schemas.microsoft.com/office/drawing/2016/5/9/chartex" xmlns:cx4="http://schemas.microsoft.com/office/drawing/2016/5/10/chartex" xmlns:cx5="http://schemas.microsoft.com/office/drawing/2016/5/11/chartex" xmlns:cx6="http://schemas.microsoft.com/office/drawing/2016/5/12/chartex" xmlns:cx7="http://schemas.microsoft.com/office/drawing/2016/5/13/chartex" xmlns:cx8="http://schemas.microsoft.com/office/drawing/2016/5/14/chartex" xmlns:mc="http://schemas.openxmlformats.org/markup-compatibility/2006" xmlns:aink="http://schemas.microsoft.com/office/drawing/2016/ink" xmlns:am3d="http://schemas.microsoft.com/office/drawing/2017/model3d" xmlns:o="urn:schemas-microsoft-com:office:office" xmlns:oel="http://schemas.microsoft.com/office/2019/extlst" xmlns:r="http://schemas.openxmlformats.org/officeDocument/2006/relationships" xmlns:m="http://schemas.openxmlformats.org/officeDocument/2006/math" xmlns:v="urn:schemas-microsoft-com:vml" xmlns:wp14="http://schemas.microsoft.com/office/word/2010/wordprocessingDrawing" xmlns:wp="http://schemas.openxmlformats.org/drawingml/2006/wordprocessingDrawing" xmlns:w10="urn:schemas-microsoft-com:office:word" xmlns:w="http://schemas.openxmlformats.org/wordprocessingml/2006/main" xmlns:w14="http://schemas.microsoft.com/office/word/2010/wordml" xmlns:w15="http://schemas.microsoft.com/office/word/2012/wordml" xmlns:w16cex="http://schemas.microsoft.com/office/word/2018/wordml/cex" xmlns:w16cid="http://schemas.microsoft.com/office/word/2016/wordml/cid" xmlns:w16="http://schemas.microsoft.com/office/word/2018/wordml" xmlns:w16du="http://schemas.microsoft.com/office/word/2023/wordml/word16du" xmlns:w16sdtdh="http://schemas.microsoft.com/office/word/2020/wordml/sdtdatahash" xmlns:w16se="http://schemas.microsoft.com/office/word/2015/wordml/symex" xmlns:wpg="http://schemas.microsoft.com/office/word/2010/wordprocessingGroup" xmlns:wpi="http://schemas.microsoft.com/office/word/2010/wordprocessingInk" xmlns:wne="http://schemas.microsoft.com/office/word/2006/wordml" xmlns:wps="http://schemas.microsoft.com/office/word/2010/wordprocessingShape" mc:Ignorable="w14 w15 w16se w16cid w16 w16cex w16sdtdh w16du wp14">
+<w:endnotes xmlns:wpc="http://schemas.microsoft.com/office/word/2010/wordprocessingCanvas" xmlns:cx="http://schemas.microsoft.com/office/drawing/2014/chartex" xmlns:cx1="http://schemas.microsoft.com/office/drawing/2015/9/8/chartex" xmlns:cx2="http://schemas.microsoft.com/office/drawing/2015/10/21/chartex" xmlns:cx3="http://schemas.microsoft.com/office/drawing/2016/5/9/chartex" xmlns:cx4="http://schemas.microsoft.com/office/drawing/2016/5/10/chartex" xmlns:cx5="http://schemas.microsoft.com/office/drawing/2016/5/11/chartex" xmlns:cx6="http://schemas.microsoft.com/office/drawing/2016/5/12/chartex" xmlns:cx7="http://schemas.microsoft.com/office/drawing/2016/5/13/chartex" xmlns:cx8="http://schemas.microsoft.com/office/drawing/2016/5/14/chartex" xmlns:mc="http://schemas.openxmlformats.org/markup-compatibility/2006" xmlns:aink="http://schemas.microsoft.com/office/drawing/2016/ink" xmlns:am3d="http://schemas.microsoft.com/office/drawing/2017/model3d" xmlns:o="urn:schemas-microsoft-com:office:office" xmlns:oel="http://schemas.microsoft.com/office/2019/extlst" xmlns:r="http://schemas.openxmlformats.org/officeDocument/2006/relationships" xmlns:m="http://schemas.openxmlformats.org/officeDocument/2006/math" xmlns:v="urn:schemas-microsoft-com:vml" xmlns:wp14="http://schemas.microsoft.com/office/word/2010/wordprocessingDrawing" xmlns:wp="http://schemas.openxmlformats.org/drawingml/2006/wordprocessingDrawing" xmlns:w10="urn:schemas-microsoft-com:office:word" xmlns:w="http://schemas.openxmlformats.org/wordprocessingml/2006/main" xmlns:w14="http://schemas.microsoft.com/office/word/2010/wordml" xmlns:w15="http://schemas.microsoft.com/office/word/2012/wordml" xmlns:w16cex="http://schemas.microsoft.com/office/word/2018/wordml/cex" xmlns:w16cid="http://schemas.microsoft.com/office/word/2016/wordml/cid" xmlns:w16="http://schemas.microsoft.com/office/word/2018/wordml" xmlns:w16du="http://schemas.microsoft.com/office/word/2023/wordml/word16du" xmlns:w16sdtdh="http://schemas.microsoft.com/office/word/2020/wordml/sdtdatahash" xmlns:w16sdtfl="http://schemas.microsoft.com/office/word/2024/wordml/sdtformatlock" xmlns:w16se="http://schemas.microsoft.com/office/word/2015/wordml/symex" xmlns:wpg="http://schemas.microsoft.com/office/word/2010/wordprocessingGroup" xmlns:wpi="http://schemas.microsoft.com/office/word/2010/wordprocessingInk" xmlns:wne="http://schemas.microsoft.com/office/word/2006/wordml" xmlns:wps="http://schemas.microsoft.com/office/word/2010/wordprocessingShape" mc:Ignorable="w14 w15 w16se w16cid w16 w16cex w16sdtdh w16sdtfl w16du wp14">
   <w:endnote w:type="separator" w:id="-1">
     <w:p>
       <w:r>
@@ -346,7 +361,7 @@
 </file>
 
 <file path=word/footer1.xml><?xml version="1.0" encoding="utf-8"?>
-<w:ftr xmlns:wpc="http://schemas.microsoft.com/office/word/2010/wordprocessingCanvas" xmlns:cx="http://schemas.microsoft.com/office/drawing/2014/chartex" xmlns:cx1="http://schemas.microsoft.com/office/drawing/2015/9/8/chartex" xmlns:cx2="http://schemas.microsoft.com/office/drawing/2015/10/21/chartex" xmlns:cx3="http://schemas.microsoft.com/office/drawing/2016/5/9/chartex" xmlns:cx4="http://schemas.microsoft.com/office/drawing/2016/5/10/chartex" xmlns:cx5="http://schemas.microsoft.com/office/drawing/2016/5/11/chartex" xmlns:cx6="http://schemas.microsoft.com/office/drawing/2016/5/12/chartex" xmlns:cx7="http://schemas.microsoft.com/office/drawing/2016/5/13/chartex" xmlns:cx8="http://schemas.microsoft.com/office/drawing/2016/5/14/chartex" xmlns:mc="http://schemas.openxmlformats.org/markup-compatibility/2006" xmlns:aink="http://schemas.microsoft.com/office/drawing/2016/ink" xmlns:am3d="http://schemas.microsoft.com/office/drawing/2017/model3d" xmlns:o="urn:schemas-microsoft-com:office:office" xmlns:oel="http://schemas.microsoft.com/office/2019/extlst" xmlns:r="http://schemas.openxmlformats.org/officeDocument/2006/relationships" xmlns:m="http://schemas.openxmlformats.org/officeDocument/2006/math" xmlns:v="urn:schemas-microsoft-com:vml" xmlns:wp14="http://schemas.microsoft.com/office/word/2010/wordprocessingDrawing" xmlns:wp="http://schemas.openxmlformats.org/drawingml/2006/wordprocessingDrawing" xmlns:w10="urn:schemas-microsoft-com:office:word" xmlns:w="http://schemas.openxmlformats.org/wordprocessingml/2006/main" xmlns:w14="http://schemas.microsoft.com/office/word/2010/wordml" xmlns:w15="http://schemas.microsoft.com/office/word/2012/wordml" xmlns:w16cex="http://schemas.microsoft.com/office/word/2018/wordml/cex" xmlns:w16cid="http://schemas.microsoft.com/office/word/2016/wordml/cid" xmlns:w16="http://schemas.microsoft.com/office/word/2018/wordml" xmlns:w16du="http://schemas.microsoft.com/office/word/2023/wordml/word16du" xmlns:w16sdtdh="http://schemas.microsoft.com/office/word/2020/wordml/sdtdatahash" xmlns:w16se="http://schemas.microsoft.com/office/word/2015/wordml/symex" xmlns:wpg="http://schemas.microsoft.com/office/word/2010/wordprocessingGroup" xmlns:wpi="http://schemas.microsoft.com/office/word/2010/wordprocessingInk" xmlns:wne="http://schemas.microsoft.com/office/word/2006/wordml" xmlns:wps="http://schemas.microsoft.com/office/word/2010/wordprocessingShape" mc:Ignorable="w14 w15 w16se w16cid w16 w16cex w16sdtdh w16du wp14">
+<w:ftr xmlns:wpc="http://schemas.microsoft.com/office/word/2010/wordprocessingCanvas" xmlns:cx="http://schemas.microsoft.com/office/drawing/2014/chartex" xmlns:cx1="http://schemas.microsoft.com/office/drawing/2015/9/8/chartex" xmlns:cx2="http://schemas.microsoft.com/office/drawing/2015/10/21/chartex" xmlns:cx3="http://schemas.microsoft.com/office/drawing/2016/5/9/chartex" xmlns:cx4="http://schemas.microsoft.com/office/drawing/2016/5/10/chartex" xmlns:cx5="http://schemas.microsoft.com/office/drawing/2016/5/11/chartex" xmlns:cx6="http://schemas.microsoft.com/office/drawing/2016/5/12/chartex" xmlns:cx7="http://schemas.microsoft.com/office/drawing/2016/5/13/chartex" xmlns:cx8="http://schemas.microsoft.com/office/drawing/2016/5/14/chartex" xmlns:mc="http://schemas.openxmlformats.org/markup-compatibility/2006" xmlns:aink="http://schemas.microsoft.com/office/drawing/2016/ink" xmlns:am3d="http://schemas.microsoft.com/office/drawing/2017/model3d" xmlns:o="urn:schemas-microsoft-com:office:office" xmlns:oel="http://schemas.microsoft.com/office/2019/extlst" xmlns:r="http://schemas.openxmlformats.org/officeDocument/2006/relationships" xmlns:m="http://schemas.openxmlformats.org/officeDocument/2006/math" xmlns:v="urn:schemas-microsoft-com:vml" xmlns:wp14="http://schemas.microsoft.com/office/word/2010/wordprocessingDrawing" xmlns:wp="http://schemas.openxmlformats.org/drawingml/2006/wordprocessingDrawing" xmlns:w10="urn:schemas-microsoft-com:office:word" xmlns:w="http://schemas.openxmlformats.org/wordprocessingml/2006/main" xmlns:w14="http://schemas.microsoft.com/office/word/2010/wordml" xmlns:w15="http://schemas.microsoft.com/office/word/2012/wordml" xmlns:w16cex="http://schemas.microsoft.com/office/word/2018/wordml/cex" xmlns:w16cid="http://schemas.microsoft.com/office/word/2016/wordml/cid" xmlns:w16="http://schemas.microsoft.com/office/word/2018/wordml" xmlns:w16du="http://schemas.microsoft.com/office/word/2023/wordml/word16du" xmlns:w16sdtdh="http://schemas.microsoft.com/office/word/2020/wordml/sdtdatahash" xmlns:w16sdtfl="http://schemas.microsoft.com/office/word/2024/wordml/sdtformatlock" xmlns:w16se="http://schemas.microsoft.com/office/word/2015/wordml/symex" xmlns:wpg="http://schemas.microsoft.com/office/word/2010/wordprocessingGroup" xmlns:wpi="http://schemas.microsoft.com/office/word/2010/wordprocessingInk" xmlns:wne="http://schemas.microsoft.com/office/word/2006/wordml" xmlns:wps="http://schemas.microsoft.com/office/word/2010/wordprocessingShape" mc:Ignorable="w14 w15 w16se w16cid w16 w16cex w16sdtdh w16sdtfl w16du wp14">
   <w:p>
     <w:pPr>
       <w:pStyle w:val="Footer"/>
@@ -366,7 +381,7 @@
 </file>
 
 <file path=word/footnotes.xml><?xml version="1.0" encoding="utf-8"?>
-<w:footnotes xmlns:wpc="http://schemas.microsoft.com/office/word/2010/wordprocessingCanvas" xmlns:cx="http://schemas.microsoft.com/office/drawing/2014/chartex" xmlns:cx1="http://schemas.microsoft.com/office/drawing/2015/9/8/chartex" xmlns:cx2="http://schemas.microsoft.com/office/drawing/2015/10/21/chartex" xmlns:cx3="http://schemas.microsoft.com/office/drawing/2016/5/9/chartex" xmlns:cx4="http://schemas.microsoft.com/office/drawing/2016/5/10/chartex" xmlns:cx5="http://schemas.microsoft.com/office/drawing/2016/5/11/chartex" xmlns:cx6="http://schemas.microsoft.com/office/drawing/2016/5/12/chartex" xmlns:cx7="http://schemas.microsoft.com/office/drawing/2016/5/13/chartex" xmlns:cx8="http://schemas.microsoft.com/office/drawing/2016/5/14/chartex" xmlns:mc="http://schemas.openxmlformats.org/markup-compatibility/2006" xmlns:aink="http://schemas.microsoft.com/office/drawing/2016/ink" xmlns:am3d="http://schemas.microsoft.com/office/drawing/2017/model3d" xmlns:o="urn:schemas-microsoft-com:office:office" xmlns:oel="http://schemas.microsoft.com/office/2019/extlst" xmlns:r="http://schemas.openxmlformats.org/officeDocument/2006/relationships" xmlns:m="http://schemas.openxmlformats.org/officeDocument/2006/math" xmlns:v="urn:schemas-microsoft-com:vml" xmlns:wp14="http://schemas.microsoft.com/office/word/2010/wordprocessingDrawing" xmlns:wp="http://schemas.openxmlformats.org/drawingml/2006/wordprocessingDrawing" xmlns:w10="urn:schemas-microsoft-com:office:word" xmlns:w="http://schemas.openxmlformats.org/wordprocessingml/2006/main" xmlns:w14="http://schemas.microsoft.com/office/word/2010/wordml" xmlns:w15="http://schemas.microsoft.com/office/word/2012/wordml" xmlns:w16cex="http://schemas.microsoft.com/office/word/2018/wordml/cex" xmlns:w16cid="http://schemas.microsoft.com/office/word/2016/wordml/cid" xmlns:w16="http://schemas.microsoft.com/office/word/2018/wordml" xmlns:w16du="http://schemas.microsoft.com/office/word/2023/wordml/word16du" xmlns:w16sdtdh="http://schemas.microsoft.com/office/word/2020/wordml/sdtdatahash" xmlns:w16se="http://schemas.microsoft.com/office/word/2015/wordml/symex" xmlns:wpg="http://schemas.microsoft.com/office/word/2010/wordprocessingGroup" xmlns:wpi="http://schemas.microsoft.com/office/word/2010/wordprocessingInk" xmlns:wne="http://schemas.microsoft.com/office/word/2006/wordml" xmlns:wps="http://schemas.microsoft.com/office/word/2010/wordprocessingShape" mc:Ignorable="w14 w15 w16se w16cid w16 w16cex w16sdtdh w16du wp14">
+<w:footnotes xmlns:wpc="http://schemas.microsoft.com/office/word/2010/wordprocessingCanvas" xmlns:cx="http://schemas.microsoft.com/office/drawing/2014/chartex" xmlns:cx1="http://schemas.microsoft.com/office/drawing/2015/9/8/chartex" xmlns:cx2="http://schemas.microsoft.com/office/drawing/2015/10/21/chartex" xmlns:cx3="http://schemas.microsoft.com/office/drawing/2016/5/9/chartex" xmlns:cx4="http://schemas.microsoft.com/office/drawing/2016/5/10/chartex" xmlns:cx5="http://schemas.microsoft.com/office/drawing/2016/5/11/chartex" xmlns:cx6="http://schemas.microsoft.com/office/drawing/2016/5/12/chartex" xmlns:cx7="http://schemas.microsoft.com/office/drawing/2016/5/13/chartex" xmlns:cx8="http://schemas.microsoft.com/office/drawing/2016/5/14/chartex" xmlns:mc="http://schemas.openxmlformats.org/markup-compatibility/2006" xmlns:aink="http://schemas.microsoft.com/office/drawing/2016/ink" xmlns:am3d="http://schemas.microsoft.com/office/drawing/2017/model3d" xmlns:o="urn:schemas-microsoft-com:office:office" xmlns:oel="http://schemas.microsoft.com/office/2019/extlst" xmlns:r="http://schemas.openxmlformats.org/officeDocument/2006/relationships" xmlns:m="http://schemas.openxmlformats.org/officeDocument/2006/math" xmlns:v="urn:schemas-microsoft-com:vml" xmlns:wp14="http://schemas.microsoft.com/office/word/2010/wordprocessingDrawing" xmlns:wp="http://schemas.openxmlformats.org/drawingml/2006/wordprocessingDrawing" xmlns:w10="urn:schemas-microsoft-com:office:word" xmlns:w="http://schemas.openxmlformats.org/wordprocessingml/2006/main" xmlns:w14="http://schemas.microsoft.com/office/word/2010/wordml" xmlns:w15="http://schemas.microsoft.com/office/word/2012/wordml" xmlns:w16cex="http://schemas.microsoft.com/office/word/2018/wordml/cex" xmlns:w16cid="http://schemas.microsoft.com/office/word/2016/wordml/cid" xmlns:w16="http://schemas.microsoft.com/office/word/2018/wordml" xmlns:w16du="http://schemas.microsoft.com/office/word/2023/wordml/word16du" xmlns:w16sdtdh="http://schemas.microsoft.com/office/word/2020/wordml/sdtdatahash" xmlns:w16sdtfl="http://schemas.microsoft.com/office/word/2024/wordml/sdtformatlock" xmlns:w16se="http://schemas.microsoft.com/office/word/2015/wordml/symex" xmlns:wpg="http://schemas.microsoft.com/office/word/2010/wordprocessingGroup" xmlns:wpi="http://schemas.microsoft.com/office/word/2010/wordprocessingInk" xmlns:wne="http://schemas.microsoft.com/office/word/2006/wordml" xmlns:wps="http://schemas.microsoft.com/office/word/2010/wordprocessingShape" mc:Ignorable="w14 w15 w16se w16cid w16 w16cex w16sdtdh w16sdtfl w16du wp14">
   <w:footnote w:type="separator" w:id="-1">
     <w:p>
       <w:r>
@@ -385,7 +400,7 @@
 </file>
 
 <file path=word/styles.xml><?xml version="1.0" encoding="utf-8"?>
-<w:styles xmlns:mc="http://schemas.openxmlformats.org/markup-compatibility/2006" xmlns:r="http://schemas.openxmlformats.org/officeDocument/2006/relationships" xmlns:w="http://schemas.openxmlformats.org/wordprocessingml/2006/main" xmlns:w14="http://schemas.microsoft.com/office/word/2010/wordml" xmlns:w15="http://schemas.microsoft.com/office/word/2012/wordml" xmlns:w16cex="http://schemas.microsoft.com/office/word/2018/wordml/cex" xmlns:w16cid="http://schemas.microsoft.com/office/word/2016/wordml/cid" xmlns:w16="http://schemas.microsoft.com/office/word/2018/wordml" xmlns:w16du="http://schemas.microsoft.com/office/word/2023/wordml/word16du" xmlns:w16sdtdh="http://schemas.microsoft.com/office/word/2020/wordml/sdtdatahash" xmlns:w16se="http://schemas.microsoft.com/office/word/2015/wordml/symex" mc:Ignorable="w14 w15 w16se w16cid w16 w16cex w16sdtdh w16du">
+<w:styles xmlns:mc="http://schemas.openxmlformats.org/markup-compatibility/2006" xmlns:r="http://schemas.openxmlformats.org/officeDocument/2006/relationships" xmlns:w="http://schemas.openxmlformats.org/wordprocessingml/2006/main" xmlns:w14="http://schemas.microsoft.com/office/word/2010/wordml" xmlns:w15="http://schemas.microsoft.com/office/word/2012/wordml" xmlns:w16cex="http://schemas.microsoft.com/office/word/2018/wordml/cex" xmlns:w16cid="http://schemas.microsoft.com/office/word/2016/wordml/cid" xmlns:w16="http://schemas.microsoft.com/office/word/2018/wordml" xmlns:w16du="http://schemas.microsoft.com/office/word/2023/wordml/word16du" xmlns:w16sdtdh="http://schemas.microsoft.com/office/word/2020/wordml/sdtdatahash" xmlns:w16sdtfl="http://schemas.microsoft.com/office/word/2024/wordml/sdtformatlock" xmlns:w16se="http://schemas.microsoft.com/office/word/2015/wordml/symex" mc:Ignorable="w14 w15 w16se w16cid w16 w16cex w16sdtdh w16sdtfl w16du">
   <w:docDefaults>
     <w:rPrDefault>
       <w:rPr>

</xml_diff>

<commit_message>
Add available lessons for rooms and teachers
</commit_message>
<xml_diff>
--- a/docs/Nástroj pro tvorbu rozvrhů Rozvrhář.docx
+++ b/docs/Nástroj pro tvorbu rozvrhů Rozvrhář.docx
@@ -33,7 +33,7 @@
                     </pic:cNvPicPr>
                   </pic:nvPicPr>
                   <pic:blipFill>
-                    <a:blip r:embed="rId7" cstate="print">
+                    <a:blip r:embed="rId8" cstate="print">
                       <a:extLst>
                         <a:ext uri="{28A0092B-C50C-407E-A947-70E740481C1C}">
                           <a14:useLocalDpi xmlns:a14="http://schemas.microsoft.com/office/drawing/2010/main" val="0"/>
@@ -137,10 +137,12 @@
       <w:pPr>
         <w:pStyle w:val="Heading1"/>
       </w:pPr>
+      <w:bookmarkStart w:id="0" w:name="_Toc192934421"/>
       <w:r>
         <w:lastRenderedPageBreak/>
         <w:t>Zadání maturitní práce</w:t>
       </w:r>
+      <w:bookmarkEnd w:id="0"/>
     </w:p>
     <w:p>
       <w:r>
@@ -204,48 +206,1290 @@
         <w:br w:type="page"/>
       </w:r>
     </w:p>
+    <w:sdt>
+      <w:sdtPr>
+        <w:id w:val="855007326"/>
+        <w:docPartObj>
+          <w:docPartGallery w:val="Table of Contents"/>
+          <w:docPartUnique/>
+        </w:docPartObj>
+      </w:sdtPr>
+      <w:sdtEndPr>
+        <w:rPr>
+          <w:rFonts w:ascii="Corbel" w:eastAsiaTheme="minorHAnsi" w:hAnsi="Corbel" w:cs="Segoe UI"/>
+          <w:b/>
+          <w:bCs/>
+          <w:noProof/>
+          <w:color w:val="auto"/>
+          <w:kern w:val="2"/>
+          <w:szCs w:val="36"/>
+          <w:lang w:val="cs-CZ"/>
+          <w14:ligatures w14:val="standardContextual"/>
+        </w:rPr>
+      </w:sdtEndPr>
+      <w:sdtContent>
+        <w:p>
+          <w:pPr>
+            <w:pStyle w:val="TOCHeading"/>
+            <w:rPr>
+              <w:rFonts w:ascii="Corbel" w:hAnsi="Corbel"/>
+              <w:b/>
+              <w:bCs/>
+              <w:color w:val="auto"/>
+              <w:sz w:val="36"/>
+              <w:szCs w:val="36"/>
+              <w:lang w:val="cs-CZ"/>
+            </w:rPr>
+          </w:pPr>
+          <w:r>
+            <w:rPr>
+              <w:rFonts w:ascii="Corbel" w:hAnsi="Corbel"/>
+              <w:b/>
+              <w:bCs/>
+              <w:color w:val="auto"/>
+              <w:sz w:val="36"/>
+              <w:szCs w:val="36"/>
+              <w:lang w:val="cs-CZ"/>
+            </w:rPr>
+            <w:t>Obsah</w:t>
+          </w:r>
+        </w:p>
+        <w:p>
+          <w:pPr>
+            <w:pStyle w:val="TOC1"/>
+            <w:tabs>
+              <w:tab w:val="right" w:leader="dot" w:pos="9062"/>
+            </w:tabs>
+            <w:rPr>
+              <w:rFonts w:asciiTheme="minorHAnsi" w:eastAsiaTheme="minorEastAsia" w:hAnsiTheme="minorHAnsi" w:cstheme="minorBidi"/>
+              <w:noProof/>
+              <w:sz w:val="24"/>
+              <w:szCs w:val="24"/>
+              <w:lang w:eastAsia="cs-CZ"/>
+            </w:rPr>
+          </w:pPr>
+          <w:r>
+            <w:fldChar w:fldCharType="begin"/>
+          </w:r>
+          <w:r>
+            <w:instrText xml:space="preserve"> TOC \o "1-3" \h \z \u </w:instrText>
+          </w:r>
+          <w:r>
+            <w:fldChar w:fldCharType="separate"/>
+          </w:r>
+          <w:hyperlink w:anchor="_Toc192934421" w:history="1">
+            <w:r>
+              <w:rPr>
+                <w:rStyle w:val="Hyperlink"/>
+                <w:noProof/>
+              </w:rPr>
+              <w:t>Zadání maturitní práce</w:t>
+            </w:r>
+            <w:r>
+              <w:rPr>
+                <w:noProof/>
+                <w:webHidden/>
+              </w:rPr>
+              <w:tab/>
+            </w:r>
+            <w:r>
+              <w:rPr>
+                <w:noProof/>
+                <w:webHidden/>
+              </w:rPr>
+              <w:fldChar w:fldCharType="begin"/>
+            </w:r>
+            <w:r>
+              <w:rPr>
+                <w:noProof/>
+                <w:webHidden/>
+              </w:rPr>
+              <w:instrText xml:space="preserve"> PAGEREF _Toc192934421 \h </w:instrText>
+            </w:r>
+            <w:r>
+              <w:rPr>
+                <w:noProof/>
+                <w:webHidden/>
+              </w:rPr>
+            </w:r>
+            <w:r>
+              <w:rPr>
+                <w:noProof/>
+                <w:webHidden/>
+              </w:rPr>
+              <w:fldChar w:fldCharType="separate"/>
+            </w:r>
+            <w:r>
+              <w:rPr>
+                <w:noProof/>
+                <w:webHidden/>
+              </w:rPr>
+              <w:t>2</w:t>
+            </w:r>
+            <w:r>
+              <w:rPr>
+                <w:noProof/>
+                <w:webHidden/>
+              </w:rPr>
+              <w:fldChar w:fldCharType="end"/>
+            </w:r>
+          </w:hyperlink>
+        </w:p>
+        <w:p>
+          <w:pPr>
+            <w:pStyle w:val="TOC1"/>
+            <w:tabs>
+              <w:tab w:val="right" w:leader="dot" w:pos="9062"/>
+            </w:tabs>
+            <w:rPr>
+              <w:rFonts w:asciiTheme="minorHAnsi" w:eastAsiaTheme="minorEastAsia" w:hAnsiTheme="minorHAnsi" w:cstheme="minorBidi"/>
+              <w:noProof/>
+              <w:sz w:val="24"/>
+              <w:szCs w:val="24"/>
+              <w:lang w:eastAsia="cs-CZ"/>
+            </w:rPr>
+          </w:pPr>
+          <w:hyperlink w:anchor="_Toc192934422" w:history="1">
+            <w:r>
+              <w:rPr>
+                <w:rStyle w:val="Hyperlink"/>
+                <w:noProof/>
+              </w:rPr>
+              <w:t>1. Teoretická část</w:t>
+            </w:r>
+            <w:r>
+              <w:rPr>
+                <w:noProof/>
+                <w:webHidden/>
+              </w:rPr>
+              <w:tab/>
+            </w:r>
+            <w:r>
+              <w:rPr>
+                <w:noProof/>
+                <w:webHidden/>
+              </w:rPr>
+              <w:fldChar w:fldCharType="begin"/>
+            </w:r>
+            <w:r>
+              <w:rPr>
+                <w:noProof/>
+                <w:webHidden/>
+              </w:rPr>
+              <w:instrText xml:space="preserve"> PAGEREF _Toc192934422 \h </w:instrText>
+            </w:r>
+            <w:r>
+              <w:rPr>
+                <w:noProof/>
+                <w:webHidden/>
+              </w:rPr>
+            </w:r>
+            <w:r>
+              <w:rPr>
+                <w:noProof/>
+                <w:webHidden/>
+              </w:rPr>
+              <w:fldChar w:fldCharType="separate"/>
+            </w:r>
+            <w:r>
+              <w:rPr>
+                <w:noProof/>
+                <w:webHidden/>
+              </w:rPr>
+              <w:t>5</w:t>
+            </w:r>
+            <w:r>
+              <w:rPr>
+                <w:noProof/>
+                <w:webHidden/>
+              </w:rPr>
+              <w:fldChar w:fldCharType="end"/>
+            </w:r>
+          </w:hyperlink>
+        </w:p>
+        <w:p>
+          <w:pPr>
+            <w:pStyle w:val="TOC1"/>
+            <w:tabs>
+              <w:tab w:val="right" w:leader="dot" w:pos="9062"/>
+            </w:tabs>
+            <w:rPr>
+              <w:rFonts w:asciiTheme="minorHAnsi" w:eastAsiaTheme="minorEastAsia" w:hAnsiTheme="minorHAnsi" w:cstheme="minorBidi"/>
+              <w:noProof/>
+              <w:sz w:val="24"/>
+              <w:szCs w:val="24"/>
+              <w:lang w:eastAsia="cs-CZ"/>
+            </w:rPr>
+          </w:pPr>
+          <w:hyperlink w:anchor="_Toc192934423" w:history="1">
+            <w:r>
+              <w:rPr>
+                <w:rStyle w:val="Hyperlink"/>
+                <w:noProof/>
+              </w:rPr>
+              <w:t>2. Cíle práce</w:t>
+            </w:r>
+            <w:r>
+              <w:rPr>
+                <w:noProof/>
+                <w:webHidden/>
+              </w:rPr>
+              <w:tab/>
+            </w:r>
+            <w:r>
+              <w:rPr>
+                <w:noProof/>
+                <w:webHidden/>
+              </w:rPr>
+              <w:fldChar w:fldCharType="begin"/>
+            </w:r>
+            <w:r>
+              <w:rPr>
+                <w:noProof/>
+                <w:webHidden/>
+              </w:rPr>
+              <w:instrText xml:space="preserve"> PAGEREF _Toc192934423 \h </w:instrText>
+            </w:r>
+            <w:r>
+              <w:rPr>
+                <w:noProof/>
+                <w:webHidden/>
+              </w:rPr>
+            </w:r>
+            <w:r>
+              <w:rPr>
+                <w:noProof/>
+                <w:webHidden/>
+              </w:rPr>
+              <w:fldChar w:fldCharType="separate"/>
+            </w:r>
+            <w:r>
+              <w:rPr>
+                <w:noProof/>
+                <w:webHidden/>
+              </w:rPr>
+              <w:t>5</w:t>
+            </w:r>
+            <w:r>
+              <w:rPr>
+                <w:noProof/>
+                <w:webHidden/>
+              </w:rPr>
+              <w:fldChar w:fldCharType="end"/>
+            </w:r>
+          </w:hyperlink>
+        </w:p>
+        <w:p>
+          <w:pPr>
+            <w:pStyle w:val="TOC1"/>
+            <w:tabs>
+              <w:tab w:val="right" w:leader="dot" w:pos="9062"/>
+            </w:tabs>
+            <w:rPr>
+              <w:rFonts w:asciiTheme="minorHAnsi" w:eastAsiaTheme="minorEastAsia" w:hAnsiTheme="minorHAnsi" w:cstheme="minorBidi"/>
+              <w:noProof/>
+              <w:sz w:val="24"/>
+              <w:szCs w:val="24"/>
+              <w:lang w:eastAsia="cs-CZ"/>
+            </w:rPr>
+          </w:pPr>
+          <w:hyperlink w:anchor="_Toc192934424" w:history="1">
+            <w:r>
+              <w:rPr>
+                <w:rStyle w:val="Hyperlink"/>
+                <w:noProof/>
+              </w:rPr>
+              <w:t>3. Způsoby řešení a použité postupy</w:t>
+            </w:r>
+            <w:r>
+              <w:rPr>
+                <w:noProof/>
+                <w:webHidden/>
+              </w:rPr>
+              <w:tab/>
+            </w:r>
+            <w:r>
+              <w:rPr>
+                <w:noProof/>
+                <w:webHidden/>
+              </w:rPr>
+              <w:fldChar w:fldCharType="begin"/>
+            </w:r>
+            <w:r>
+              <w:rPr>
+                <w:noProof/>
+                <w:webHidden/>
+              </w:rPr>
+              <w:instrText xml:space="preserve"> PAGEREF _Toc192934424 \h </w:instrText>
+            </w:r>
+            <w:r>
+              <w:rPr>
+                <w:noProof/>
+                <w:webHidden/>
+              </w:rPr>
+            </w:r>
+            <w:r>
+              <w:rPr>
+                <w:noProof/>
+                <w:webHidden/>
+              </w:rPr>
+              <w:fldChar w:fldCharType="separate"/>
+            </w:r>
+            <w:r>
+              <w:rPr>
+                <w:noProof/>
+                <w:webHidden/>
+              </w:rPr>
+              <w:t>5</w:t>
+            </w:r>
+            <w:r>
+              <w:rPr>
+                <w:noProof/>
+                <w:webHidden/>
+              </w:rPr>
+              <w:fldChar w:fldCharType="end"/>
+            </w:r>
+          </w:hyperlink>
+        </w:p>
+        <w:p>
+          <w:pPr>
+            <w:pStyle w:val="TOC2"/>
+            <w:tabs>
+              <w:tab w:val="right" w:leader="dot" w:pos="9062"/>
+            </w:tabs>
+            <w:rPr>
+              <w:rFonts w:asciiTheme="minorHAnsi" w:eastAsiaTheme="minorEastAsia" w:hAnsiTheme="minorHAnsi" w:cstheme="minorBidi"/>
+              <w:noProof/>
+              <w:sz w:val="24"/>
+              <w:szCs w:val="24"/>
+              <w:lang w:eastAsia="cs-CZ"/>
+            </w:rPr>
+          </w:pPr>
+          <w:hyperlink w:anchor="_Toc192934425" w:history="1">
+            <w:r>
+              <w:rPr>
+                <w:rStyle w:val="Hyperlink"/>
+                <w:noProof/>
+              </w:rPr>
+              <w:t>3.1 Databázové schéma</w:t>
+            </w:r>
+            <w:r>
+              <w:rPr>
+                <w:noProof/>
+                <w:webHidden/>
+              </w:rPr>
+              <w:tab/>
+            </w:r>
+            <w:r>
+              <w:rPr>
+                <w:noProof/>
+                <w:webHidden/>
+              </w:rPr>
+              <w:fldChar w:fldCharType="begin"/>
+            </w:r>
+            <w:r>
+              <w:rPr>
+                <w:noProof/>
+                <w:webHidden/>
+              </w:rPr>
+              <w:instrText xml:space="preserve"> PAGEREF _Toc192934425 \h </w:instrText>
+            </w:r>
+            <w:r>
+              <w:rPr>
+                <w:noProof/>
+                <w:webHidden/>
+              </w:rPr>
+            </w:r>
+            <w:r>
+              <w:rPr>
+                <w:noProof/>
+                <w:webHidden/>
+              </w:rPr>
+              <w:fldChar w:fldCharType="separate"/>
+            </w:r>
+            <w:r>
+              <w:rPr>
+                <w:noProof/>
+                <w:webHidden/>
+              </w:rPr>
+              <w:t>5</w:t>
+            </w:r>
+            <w:r>
+              <w:rPr>
+                <w:noProof/>
+                <w:webHidden/>
+              </w:rPr>
+              <w:fldChar w:fldCharType="end"/>
+            </w:r>
+          </w:hyperlink>
+        </w:p>
+        <w:p>
+          <w:pPr>
+            <w:pStyle w:val="TOC2"/>
+            <w:tabs>
+              <w:tab w:val="right" w:leader="dot" w:pos="9062"/>
+            </w:tabs>
+            <w:rPr>
+              <w:rFonts w:asciiTheme="minorHAnsi" w:eastAsiaTheme="minorEastAsia" w:hAnsiTheme="minorHAnsi" w:cstheme="minorBidi"/>
+              <w:noProof/>
+              <w:sz w:val="24"/>
+              <w:szCs w:val="24"/>
+              <w:lang w:eastAsia="cs-CZ"/>
+            </w:rPr>
+          </w:pPr>
+          <w:hyperlink w:anchor="_Toc192934426" w:history="1">
+            <w:r>
+              <w:rPr>
+                <w:rStyle w:val="Hyperlink"/>
+                <w:noProof/>
+              </w:rPr>
+              <w:t>3.2 Jednotlivé obrazovky a jejich funkce</w:t>
+            </w:r>
+            <w:r>
+              <w:rPr>
+                <w:noProof/>
+                <w:webHidden/>
+              </w:rPr>
+              <w:tab/>
+            </w:r>
+            <w:r>
+              <w:rPr>
+                <w:noProof/>
+                <w:webHidden/>
+              </w:rPr>
+              <w:fldChar w:fldCharType="begin"/>
+            </w:r>
+            <w:r>
+              <w:rPr>
+                <w:noProof/>
+                <w:webHidden/>
+              </w:rPr>
+              <w:instrText xml:space="preserve"> PAGEREF _Toc192934426 \h </w:instrText>
+            </w:r>
+            <w:r>
+              <w:rPr>
+                <w:noProof/>
+                <w:webHidden/>
+              </w:rPr>
+            </w:r>
+            <w:r>
+              <w:rPr>
+                <w:noProof/>
+                <w:webHidden/>
+              </w:rPr>
+              <w:fldChar w:fldCharType="separate"/>
+            </w:r>
+            <w:r>
+              <w:rPr>
+                <w:noProof/>
+                <w:webHidden/>
+              </w:rPr>
+              <w:t>5</w:t>
+            </w:r>
+            <w:r>
+              <w:rPr>
+                <w:noProof/>
+                <w:webHidden/>
+              </w:rPr>
+              <w:fldChar w:fldCharType="end"/>
+            </w:r>
+          </w:hyperlink>
+        </w:p>
+        <w:p>
+          <w:pPr>
+            <w:pStyle w:val="TOC1"/>
+            <w:tabs>
+              <w:tab w:val="right" w:leader="dot" w:pos="9062"/>
+            </w:tabs>
+            <w:rPr>
+              <w:rFonts w:asciiTheme="minorHAnsi" w:eastAsiaTheme="minorEastAsia" w:hAnsiTheme="minorHAnsi" w:cstheme="minorBidi"/>
+              <w:noProof/>
+              <w:sz w:val="24"/>
+              <w:szCs w:val="24"/>
+              <w:lang w:eastAsia="cs-CZ"/>
+            </w:rPr>
+          </w:pPr>
+          <w:hyperlink w:anchor="_Toc192934427" w:history="1">
+            <w:r>
+              <w:rPr>
+                <w:rStyle w:val="Hyperlink"/>
+                <w:noProof/>
+              </w:rPr>
+              <w:t>4. Programovací prostředky</w:t>
+            </w:r>
+            <w:r>
+              <w:rPr>
+                <w:noProof/>
+                <w:webHidden/>
+              </w:rPr>
+              <w:tab/>
+            </w:r>
+            <w:r>
+              <w:rPr>
+                <w:noProof/>
+                <w:webHidden/>
+              </w:rPr>
+              <w:fldChar w:fldCharType="begin"/>
+            </w:r>
+            <w:r>
+              <w:rPr>
+                <w:noProof/>
+                <w:webHidden/>
+              </w:rPr>
+              <w:instrText xml:space="preserve"> PAGEREF _Toc192934427 \h </w:instrText>
+            </w:r>
+            <w:r>
+              <w:rPr>
+                <w:noProof/>
+                <w:webHidden/>
+              </w:rPr>
+            </w:r>
+            <w:r>
+              <w:rPr>
+                <w:noProof/>
+                <w:webHidden/>
+              </w:rPr>
+              <w:fldChar w:fldCharType="separate"/>
+            </w:r>
+            <w:r>
+              <w:rPr>
+                <w:noProof/>
+                <w:webHidden/>
+              </w:rPr>
+              <w:t>5</w:t>
+            </w:r>
+            <w:r>
+              <w:rPr>
+                <w:noProof/>
+                <w:webHidden/>
+              </w:rPr>
+              <w:fldChar w:fldCharType="end"/>
+            </w:r>
+          </w:hyperlink>
+        </w:p>
+        <w:p>
+          <w:pPr>
+            <w:pStyle w:val="TOC1"/>
+            <w:tabs>
+              <w:tab w:val="right" w:leader="dot" w:pos="9062"/>
+            </w:tabs>
+            <w:rPr>
+              <w:rFonts w:asciiTheme="minorHAnsi" w:eastAsiaTheme="minorEastAsia" w:hAnsiTheme="minorHAnsi" w:cstheme="minorBidi"/>
+              <w:noProof/>
+              <w:sz w:val="24"/>
+              <w:szCs w:val="24"/>
+              <w:lang w:eastAsia="cs-CZ"/>
+            </w:rPr>
+          </w:pPr>
+          <w:hyperlink w:anchor="_Toc192934428" w:history="1">
+            <w:r>
+              <w:rPr>
+                <w:rStyle w:val="Hyperlink"/>
+                <w:noProof/>
+              </w:rPr>
+              <w:t>5. Zhodnocení dosažených výsledků</w:t>
+            </w:r>
+            <w:r>
+              <w:rPr>
+                <w:noProof/>
+                <w:webHidden/>
+              </w:rPr>
+              <w:tab/>
+            </w:r>
+            <w:r>
+              <w:rPr>
+                <w:noProof/>
+                <w:webHidden/>
+              </w:rPr>
+              <w:fldChar w:fldCharType="begin"/>
+            </w:r>
+            <w:r>
+              <w:rPr>
+                <w:noProof/>
+                <w:webHidden/>
+              </w:rPr>
+              <w:instrText xml:space="preserve"> PAGEREF _Toc192934428 \h </w:instrText>
+            </w:r>
+            <w:r>
+              <w:rPr>
+                <w:noProof/>
+                <w:webHidden/>
+              </w:rPr>
+            </w:r>
+            <w:r>
+              <w:rPr>
+                <w:noProof/>
+                <w:webHidden/>
+              </w:rPr>
+              <w:fldChar w:fldCharType="separate"/>
+            </w:r>
+            <w:r>
+              <w:rPr>
+                <w:noProof/>
+                <w:webHidden/>
+              </w:rPr>
+              <w:t>5</w:t>
+            </w:r>
+            <w:r>
+              <w:rPr>
+                <w:noProof/>
+                <w:webHidden/>
+              </w:rPr>
+              <w:fldChar w:fldCharType="end"/>
+            </w:r>
+          </w:hyperlink>
+        </w:p>
+        <w:p>
+          <w:pPr>
+            <w:pStyle w:val="TOC2"/>
+            <w:tabs>
+              <w:tab w:val="right" w:leader="dot" w:pos="9062"/>
+            </w:tabs>
+            <w:rPr>
+              <w:rFonts w:asciiTheme="minorHAnsi" w:eastAsiaTheme="minorEastAsia" w:hAnsiTheme="minorHAnsi" w:cstheme="minorBidi"/>
+              <w:noProof/>
+              <w:sz w:val="24"/>
+              <w:szCs w:val="24"/>
+              <w:lang w:eastAsia="cs-CZ"/>
+            </w:rPr>
+          </w:pPr>
+          <w:hyperlink w:anchor="_Toc192934429" w:history="1">
+            <w:r>
+              <w:rPr>
+                <w:rStyle w:val="Hyperlink"/>
+                <w:noProof/>
+              </w:rPr>
+              <w:t>5.1 Míra splnění zadání</w:t>
+            </w:r>
+            <w:r>
+              <w:rPr>
+                <w:noProof/>
+                <w:webHidden/>
+              </w:rPr>
+              <w:tab/>
+            </w:r>
+            <w:r>
+              <w:rPr>
+                <w:noProof/>
+                <w:webHidden/>
+              </w:rPr>
+              <w:fldChar w:fldCharType="begin"/>
+            </w:r>
+            <w:r>
+              <w:rPr>
+                <w:noProof/>
+                <w:webHidden/>
+              </w:rPr>
+              <w:instrText xml:space="preserve"> PAGEREF _Toc192934429 \h </w:instrText>
+            </w:r>
+            <w:r>
+              <w:rPr>
+                <w:noProof/>
+                <w:webHidden/>
+              </w:rPr>
+            </w:r>
+            <w:r>
+              <w:rPr>
+                <w:noProof/>
+                <w:webHidden/>
+              </w:rPr>
+              <w:fldChar w:fldCharType="separate"/>
+            </w:r>
+            <w:r>
+              <w:rPr>
+                <w:noProof/>
+                <w:webHidden/>
+              </w:rPr>
+              <w:t>6</w:t>
+            </w:r>
+            <w:r>
+              <w:rPr>
+                <w:noProof/>
+                <w:webHidden/>
+              </w:rPr>
+              <w:fldChar w:fldCharType="end"/>
+            </w:r>
+          </w:hyperlink>
+        </w:p>
+        <w:p>
+          <w:pPr>
+            <w:pStyle w:val="TOC2"/>
+            <w:tabs>
+              <w:tab w:val="right" w:leader="dot" w:pos="9062"/>
+            </w:tabs>
+            <w:rPr>
+              <w:rFonts w:asciiTheme="minorHAnsi" w:eastAsiaTheme="minorEastAsia" w:hAnsiTheme="minorHAnsi" w:cstheme="minorBidi"/>
+              <w:noProof/>
+              <w:sz w:val="24"/>
+              <w:szCs w:val="24"/>
+              <w:lang w:eastAsia="cs-CZ"/>
+            </w:rPr>
+          </w:pPr>
+          <w:hyperlink w:anchor="_Toc192934430" w:history="1">
+            <w:r>
+              <w:rPr>
+                <w:rStyle w:val="Hyperlink"/>
+                <w:noProof/>
+              </w:rPr>
+              <w:t>5.2 Možnosti rozšíření</w:t>
+            </w:r>
+            <w:r>
+              <w:rPr>
+                <w:noProof/>
+                <w:webHidden/>
+              </w:rPr>
+              <w:tab/>
+            </w:r>
+            <w:r>
+              <w:rPr>
+                <w:noProof/>
+                <w:webHidden/>
+              </w:rPr>
+              <w:fldChar w:fldCharType="begin"/>
+            </w:r>
+            <w:r>
+              <w:rPr>
+                <w:noProof/>
+                <w:webHidden/>
+              </w:rPr>
+              <w:instrText xml:space="preserve"> PAGEREF _Toc192934430 \h </w:instrText>
+            </w:r>
+            <w:r>
+              <w:rPr>
+                <w:noProof/>
+                <w:webHidden/>
+              </w:rPr>
+            </w:r>
+            <w:r>
+              <w:rPr>
+                <w:noProof/>
+                <w:webHidden/>
+              </w:rPr>
+              <w:fldChar w:fldCharType="separate"/>
+            </w:r>
+            <w:r>
+              <w:rPr>
+                <w:noProof/>
+                <w:webHidden/>
+              </w:rPr>
+              <w:t>6</w:t>
+            </w:r>
+            <w:r>
+              <w:rPr>
+                <w:noProof/>
+                <w:webHidden/>
+              </w:rPr>
+              <w:fldChar w:fldCharType="end"/>
+            </w:r>
+          </w:hyperlink>
+        </w:p>
+        <w:p>
+          <w:pPr>
+            <w:pStyle w:val="TOC1"/>
+            <w:tabs>
+              <w:tab w:val="right" w:leader="dot" w:pos="9062"/>
+            </w:tabs>
+            <w:rPr>
+              <w:rFonts w:asciiTheme="minorHAnsi" w:eastAsiaTheme="minorEastAsia" w:hAnsiTheme="minorHAnsi" w:cstheme="minorBidi"/>
+              <w:noProof/>
+              <w:sz w:val="24"/>
+              <w:szCs w:val="24"/>
+              <w:lang w:eastAsia="cs-CZ"/>
+            </w:rPr>
+          </w:pPr>
+          <w:hyperlink w:anchor="_Toc192934431" w:history="1">
+            <w:r>
+              <w:rPr>
+                <w:rStyle w:val="Hyperlink"/>
+                <w:noProof/>
+              </w:rPr>
+              <w:t>6. Instalace</w:t>
+            </w:r>
+            <w:r>
+              <w:rPr>
+                <w:noProof/>
+                <w:webHidden/>
+              </w:rPr>
+              <w:tab/>
+            </w:r>
+            <w:r>
+              <w:rPr>
+                <w:noProof/>
+                <w:webHidden/>
+              </w:rPr>
+              <w:fldChar w:fldCharType="begin"/>
+            </w:r>
+            <w:r>
+              <w:rPr>
+                <w:noProof/>
+                <w:webHidden/>
+              </w:rPr>
+              <w:instrText xml:space="preserve"> PAGEREF _Toc192934431 \h </w:instrText>
+            </w:r>
+            <w:r>
+              <w:rPr>
+                <w:noProof/>
+                <w:webHidden/>
+              </w:rPr>
+            </w:r>
+            <w:r>
+              <w:rPr>
+                <w:noProof/>
+                <w:webHidden/>
+              </w:rPr>
+              <w:fldChar w:fldCharType="separate"/>
+            </w:r>
+            <w:r>
+              <w:rPr>
+                <w:noProof/>
+                <w:webHidden/>
+              </w:rPr>
+              <w:t>6</w:t>
+            </w:r>
+            <w:r>
+              <w:rPr>
+                <w:noProof/>
+                <w:webHidden/>
+              </w:rPr>
+              <w:fldChar w:fldCharType="end"/>
+            </w:r>
+          </w:hyperlink>
+        </w:p>
+        <w:p>
+          <w:pPr>
+            <w:pStyle w:val="TOC1"/>
+            <w:tabs>
+              <w:tab w:val="right" w:leader="dot" w:pos="9062"/>
+            </w:tabs>
+            <w:rPr>
+              <w:rFonts w:asciiTheme="minorHAnsi" w:eastAsiaTheme="minorEastAsia" w:hAnsiTheme="minorHAnsi" w:cstheme="minorBidi"/>
+              <w:noProof/>
+              <w:sz w:val="24"/>
+              <w:szCs w:val="24"/>
+              <w:lang w:eastAsia="cs-CZ"/>
+            </w:rPr>
+          </w:pPr>
+          <w:hyperlink w:anchor="_Toc192934432" w:history="1">
+            <w:r>
+              <w:rPr>
+                <w:rStyle w:val="Hyperlink"/>
+                <w:noProof/>
+              </w:rPr>
+              <w:t>7. Ovládání</w:t>
+            </w:r>
+            <w:r>
+              <w:rPr>
+                <w:noProof/>
+                <w:webHidden/>
+              </w:rPr>
+              <w:tab/>
+            </w:r>
+            <w:r>
+              <w:rPr>
+                <w:noProof/>
+                <w:webHidden/>
+              </w:rPr>
+              <w:fldChar w:fldCharType="begin"/>
+            </w:r>
+            <w:r>
+              <w:rPr>
+                <w:noProof/>
+                <w:webHidden/>
+              </w:rPr>
+              <w:instrText xml:space="preserve"> PAGEREF _Toc192934432 \h </w:instrText>
+            </w:r>
+            <w:r>
+              <w:rPr>
+                <w:noProof/>
+                <w:webHidden/>
+              </w:rPr>
+            </w:r>
+            <w:r>
+              <w:rPr>
+                <w:noProof/>
+                <w:webHidden/>
+              </w:rPr>
+              <w:fldChar w:fldCharType="separate"/>
+            </w:r>
+            <w:r>
+              <w:rPr>
+                <w:noProof/>
+                <w:webHidden/>
+              </w:rPr>
+              <w:t>6</w:t>
+            </w:r>
+            <w:r>
+              <w:rPr>
+                <w:noProof/>
+                <w:webHidden/>
+              </w:rPr>
+              <w:fldChar w:fldCharType="end"/>
+            </w:r>
+          </w:hyperlink>
+        </w:p>
+        <w:p>
+          <w:pPr>
+            <w:pStyle w:val="TOC1"/>
+            <w:tabs>
+              <w:tab w:val="right" w:leader="dot" w:pos="9062"/>
+            </w:tabs>
+            <w:rPr>
+              <w:rFonts w:asciiTheme="minorHAnsi" w:eastAsiaTheme="minorEastAsia" w:hAnsiTheme="minorHAnsi" w:cstheme="minorBidi"/>
+              <w:noProof/>
+              <w:sz w:val="24"/>
+              <w:szCs w:val="24"/>
+              <w:lang w:eastAsia="cs-CZ"/>
+            </w:rPr>
+          </w:pPr>
+          <w:hyperlink w:anchor="_Toc192934433" w:history="1">
+            <w:r>
+              <w:rPr>
+                <w:rStyle w:val="Hyperlink"/>
+                <w:noProof/>
+              </w:rPr>
+              <w:t>8. Seznam použitých zdrojů</w:t>
+            </w:r>
+            <w:r>
+              <w:rPr>
+                <w:noProof/>
+                <w:webHidden/>
+              </w:rPr>
+              <w:tab/>
+            </w:r>
+            <w:r>
+              <w:rPr>
+                <w:noProof/>
+                <w:webHidden/>
+              </w:rPr>
+              <w:fldChar w:fldCharType="begin"/>
+            </w:r>
+            <w:r>
+              <w:rPr>
+                <w:noProof/>
+                <w:webHidden/>
+              </w:rPr>
+              <w:instrText xml:space="preserve"> PAGEREF _Toc192934433 \h </w:instrText>
+            </w:r>
+            <w:r>
+              <w:rPr>
+                <w:noProof/>
+                <w:webHidden/>
+              </w:rPr>
+            </w:r>
+            <w:r>
+              <w:rPr>
+                <w:noProof/>
+                <w:webHidden/>
+              </w:rPr>
+              <w:fldChar w:fldCharType="separate"/>
+            </w:r>
+            <w:r>
+              <w:rPr>
+                <w:noProof/>
+                <w:webHidden/>
+              </w:rPr>
+              <w:t>7</w:t>
+            </w:r>
+            <w:r>
+              <w:rPr>
+                <w:noProof/>
+                <w:webHidden/>
+              </w:rPr>
+              <w:fldChar w:fldCharType="end"/>
+            </w:r>
+          </w:hyperlink>
+        </w:p>
+        <w:p>
+          <w:pPr>
+            <w:pStyle w:val="TOC2"/>
+            <w:tabs>
+              <w:tab w:val="right" w:leader="dot" w:pos="9062"/>
+            </w:tabs>
+            <w:rPr>
+              <w:rFonts w:asciiTheme="minorHAnsi" w:eastAsiaTheme="minorEastAsia" w:hAnsiTheme="minorHAnsi" w:cstheme="minorBidi"/>
+              <w:noProof/>
+              <w:sz w:val="24"/>
+              <w:szCs w:val="24"/>
+              <w:lang w:eastAsia="cs-CZ"/>
+            </w:rPr>
+          </w:pPr>
+          <w:hyperlink w:anchor="_Toc192934434" w:history="1">
+            <w:r>
+              <w:rPr>
+                <w:rStyle w:val="Hyperlink"/>
+                <w:noProof/>
+              </w:rPr>
+              <w:t>8.1 Seznam informačních zdrojů</w:t>
+            </w:r>
+            <w:r>
+              <w:rPr>
+                <w:noProof/>
+                <w:webHidden/>
+              </w:rPr>
+              <w:tab/>
+            </w:r>
+            <w:r>
+              <w:rPr>
+                <w:noProof/>
+                <w:webHidden/>
+              </w:rPr>
+              <w:fldChar w:fldCharType="begin"/>
+            </w:r>
+            <w:r>
+              <w:rPr>
+                <w:noProof/>
+                <w:webHidden/>
+              </w:rPr>
+              <w:instrText xml:space="preserve"> PAGEREF _Toc192934434 \h </w:instrText>
+            </w:r>
+            <w:r>
+              <w:rPr>
+                <w:noProof/>
+                <w:webHidden/>
+              </w:rPr>
+            </w:r>
+            <w:r>
+              <w:rPr>
+                <w:noProof/>
+                <w:webHidden/>
+              </w:rPr>
+              <w:fldChar w:fldCharType="separate"/>
+            </w:r>
+            <w:r>
+              <w:rPr>
+                <w:noProof/>
+                <w:webHidden/>
+              </w:rPr>
+              <w:t>7</w:t>
+            </w:r>
+            <w:r>
+              <w:rPr>
+                <w:noProof/>
+                <w:webHidden/>
+              </w:rPr>
+              <w:fldChar w:fldCharType="end"/>
+            </w:r>
+          </w:hyperlink>
+        </w:p>
+        <w:p>
+          <w:pPr>
+            <w:pStyle w:val="TOC2"/>
+            <w:tabs>
+              <w:tab w:val="right" w:leader="dot" w:pos="9062"/>
+            </w:tabs>
+            <w:rPr>
+              <w:rFonts w:asciiTheme="minorHAnsi" w:eastAsiaTheme="minorEastAsia" w:hAnsiTheme="minorHAnsi" w:cstheme="minorBidi"/>
+              <w:noProof/>
+              <w:sz w:val="24"/>
+              <w:szCs w:val="24"/>
+              <w:lang w:eastAsia="cs-CZ"/>
+            </w:rPr>
+          </w:pPr>
+          <w:hyperlink w:anchor="_Toc192934435" w:history="1">
+            <w:r>
+              <w:rPr>
+                <w:rStyle w:val="Hyperlink"/>
+                <w:noProof/>
+              </w:rPr>
+              <w:t>8.2 Seznam zdrojů kódu</w:t>
+            </w:r>
+            <w:r>
+              <w:rPr>
+                <w:noProof/>
+                <w:webHidden/>
+              </w:rPr>
+              <w:tab/>
+            </w:r>
+            <w:r>
+              <w:rPr>
+                <w:noProof/>
+                <w:webHidden/>
+              </w:rPr>
+              <w:fldChar w:fldCharType="begin"/>
+            </w:r>
+            <w:r>
+              <w:rPr>
+                <w:noProof/>
+                <w:webHidden/>
+              </w:rPr>
+              <w:instrText xml:space="preserve"> PAGEREF _Toc192934435 \h </w:instrText>
+            </w:r>
+            <w:r>
+              <w:rPr>
+                <w:noProof/>
+                <w:webHidden/>
+              </w:rPr>
+            </w:r>
+            <w:r>
+              <w:rPr>
+                <w:noProof/>
+                <w:webHidden/>
+              </w:rPr>
+              <w:fldChar w:fldCharType="separate"/>
+            </w:r>
+            <w:r>
+              <w:rPr>
+                <w:noProof/>
+                <w:webHidden/>
+              </w:rPr>
+              <w:t>8</w:t>
+            </w:r>
+            <w:r>
+              <w:rPr>
+                <w:noProof/>
+                <w:webHidden/>
+              </w:rPr>
+              <w:fldChar w:fldCharType="end"/>
+            </w:r>
+          </w:hyperlink>
+        </w:p>
+        <w:p>
+          <w:r>
+            <w:rPr>
+              <w:b/>
+              <w:bCs/>
+              <w:noProof/>
+            </w:rPr>
+            <w:fldChar w:fldCharType="end"/>
+          </w:r>
+        </w:p>
+      </w:sdtContent>
+    </w:sdt>
+    <w:p>
+      <w:pPr>
+        <w:jc w:val="left"/>
+        <w:rPr>
+          <w:b/>
+          <w:bCs/>
+          <w:sz w:val="36"/>
+          <w:szCs w:val="40"/>
+        </w:rPr>
+      </w:pPr>
+      <w:r>
+        <w:br w:type="page"/>
+      </w:r>
+    </w:p>
     <w:p>
       <w:pPr>
         <w:pStyle w:val="Heading1"/>
       </w:pPr>
+      <w:bookmarkStart w:id="1" w:name="_Toc192934422"/>
       <w:r>
         <w:lastRenderedPageBreak/>
         <w:t>1. Teoretická část</w:t>
       </w:r>
-    </w:p>
+      <w:bookmarkEnd w:id="1"/>
+    </w:p>
+    <w:p/>
     <w:p>
       <w:pPr>
         <w:pStyle w:val="Heading1"/>
       </w:pPr>
+      <w:bookmarkStart w:id="2" w:name="_Toc192934423"/>
       <w:r>
         <w:t>2. Cíle práce</w:t>
       </w:r>
+      <w:bookmarkEnd w:id="2"/>
     </w:p>
     <w:p>
       <w:pPr>
         <w:pStyle w:val="Heading1"/>
       </w:pPr>
+      <w:bookmarkStart w:id="3" w:name="_Toc192934424"/>
       <w:r>
         <w:t>3. Způsoby řešení a použité postupy</w:t>
       </w:r>
+      <w:bookmarkEnd w:id="3"/>
     </w:p>
     <w:p>
       <w:pPr>
         <w:pStyle w:val="Heading2"/>
       </w:pPr>
-      <w:r>
-        <w:t xml:space="preserve">3.1 Databázové schéma </w:t>
-      </w:r>
-    </w:p>
+      <w:bookmarkStart w:id="4" w:name="_Toc192934425"/>
+      <w:r>
+        <w:drawing>
+          <wp:anchor distT="0" distB="0" distL="114300" distR="114300" simplePos="0" relativeHeight="251663360" behindDoc="0" locked="0" layoutInCell="1" allowOverlap="1" wp14:anchorId="667A0405" wp14:editId="7DCC2176">
+            <wp:simplePos x="0" y="0"/>
+            <wp:positionH relativeFrom="margin">
+              <wp:align>left</wp:align>
+            </wp:positionH>
+            <wp:positionV relativeFrom="paragraph">
+              <wp:posOffset>318154</wp:posOffset>
+            </wp:positionV>
+            <wp:extent cx="5875699" cy="3981900"/>
+            <wp:effectExtent l="0" t="0" r="0" b="0"/>
+            <wp:wrapTopAndBottom/>
+            <wp:docPr id="988655228" name="Picture 2" descr="A screenshot of a computer&#10;&#10;AI-generated content may be incorrect."/>
+            <wp:cNvGraphicFramePr>
+              <a:graphicFrameLocks xmlns:a="http://schemas.openxmlformats.org/drawingml/2006/main" noChangeAspect="1"/>
+            </wp:cNvGraphicFramePr>
+            <a:graphic xmlns:a="http://schemas.openxmlformats.org/drawingml/2006/main">
+              <a:graphicData uri="http://schemas.openxmlformats.org/drawingml/2006/picture">
+                <pic:pic xmlns:pic="http://schemas.openxmlformats.org/drawingml/2006/picture">
+                  <pic:nvPicPr>
+                    <pic:cNvPr id="988655228" name="Picture 2" descr="A screenshot of a computer&#10;&#10;AI-generated content may be incorrect."/>
+                    <pic:cNvPicPr>
+                      <a:picLocks noChangeAspect="1" noChangeArrowheads="1"/>
+                    </pic:cNvPicPr>
+                  </pic:nvPicPr>
+                  <pic:blipFill>
+                    <a:blip r:embed="rId9" cstate="print">
+                      <a:extLst>
+                        <a:ext uri="{28A0092B-C50C-407E-A947-70E740481C1C}">
+                          <a14:useLocalDpi xmlns:a14="http://schemas.microsoft.com/office/drawing/2010/main" val="0"/>
+                        </a:ext>
+                      </a:extLst>
+                    </a:blip>
+                    <a:srcRect/>
+                    <a:stretch>
+                      <a:fillRect/>
+                    </a:stretch>
+                  </pic:blipFill>
+                  <pic:spPr bwMode="auto">
+                    <a:xfrm>
+                      <a:off x="0" y="0"/>
+                      <a:ext cx="5875699" cy="3981900"/>
+                    </a:xfrm>
+                    <a:prstGeom prst="rect">
+                      <a:avLst/>
+                    </a:prstGeom>
+                    <a:noFill/>
+                    <a:ln>
+                      <a:noFill/>
+                    </a:ln>
+                    <a:effectLst>
+                      <a:softEdge rad="31750"/>
+                    </a:effectLst>
+                  </pic:spPr>
+                </pic:pic>
+              </a:graphicData>
+            </a:graphic>
+          </wp:anchor>
+        </w:drawing>
+      </w:r>
+      <w:r>
+        <w:t>3.1 Databázové schéma</w:t>
+      </w:r>
+      <w:bookmarkEnd w:id="4"/>
+      <w:r>
+        <w:t xml:space="preserve"> </w:t>
+      </w:r>
+    </w:p>
+    <w:p/>
     <w:p>
       <w:pPr>
         <w:pStyle w:val="Heading2"/>
       </w:pPr>
+      <w:bookmarkStart w:id="5" w:name="_Toc192934426"/>
       <w:r>
         <w:t>3.</w:t>
       </w:r>
       <w:r>
-        <w:t xml:space="preserve">2 Jednotlivé obrazovky a jejich funkce </w:t>
+        <w:t>2 Jednotlivé obrazovky a jejich funkce</w:t>
+      </w:r>
+      <w:bookmarkEnd w:id="5"/>
+      <w:r>
+        <w:t xml:space="preserve"> </w:t>
       </w:r>
     </w:p>
     <w:p>
@@ -262,48 +1506,67 @@
       <w:pPr>
         <w:pStyle w:val="Heading1"/>
       </w:pPr>
+      <w:bookmarkStart w:id="6" w:name="_Toc192934427"/>
       <w:r>
         <w:t>4. Programovací prostředky</w:t>
       </w:r>
+      <w:bookmarkEnd w:id="6"/>
     </w:p>
     <w:p>
       <w:pPr>
         <w:pStyle w:val="Heading1"/>
       </w:pPr>
+      <w:bookmarkStart w:id="7" w:name="_Toc192934428"/>
       <w:r>
         <w:t>5. Zhodnocení dosažených výsledků</w:t>
       </w:r>
+      <w:bookmarkEnd w:id="7"/>
     </w:p>
     <w:p>
       <w:pPr>
         <w:pStyle w:val="Heading2"/>
       </w:pPr>
-      <w:r>
-        <w:t xml:space="preserve">5.1 Míra splnění zadání </w:t>
+      <w:bookmarkStart w:id="8" w:name="_Toc192934429"/>
+      <w:r>
+        <w:lastRenderedPageBreak/>
+        <w:t>5.1 Míra splnění zadání</w:t>
+      </w:r>
+      <w:bookmarkEnd w:id="8"/>
+      <w:r>
+        <w:t xml:space="preserve"> </w:t>
       </w:r>
     </w:p>
     <w:p>
       <w:pPr>
         <w:pStyle w:val="Heading2"/>
       </w:pPr>
+      <w:bookmarkStart w:id="9" w:name="_Toc192934430"/>
       <w:r>
         <w:t>5.2 Možnosti rozšíření</w:t>
       </w:r>
+      <w:bookmarkEnd w:id="9"/>
     </w:p>
     <w:p>
       <w:pPr>
         <w:pStyle w:val="Heading1"/>
       </w:pPr>
+      <w:bookmarkStart w:id="10" w:name="_Toc192934431"/>
       <w:r>
         <w:t>6. Instalace</w:t>
       </w:r>
+      <w:bookmarkEnd w:id="10"/>
     </w:p>
     <w:p>
       <w:pPr>
         <w:pStyle w:val="Heading1"/>
       </w:pPr>
-      <w:r>
-        <w:t xml:space="preserve">7. Ovládání </w:t>
+      <w:bookmarkStart w:id="11" w:name="_Toc192934432"/>
+      <w:r>
+        <w:t>7. Ovládání</w:t>
+      </w:r>
+      <w:bookmarkEnd w:id="11"/>
+      <w:r>
+        <w:t xml:space="preserve"> </w:t>
       </w:r>
     </w:p>
     <w:p>
@@ -318,33 +1581,410 @@
       <w:pPr>
         <w:pStyle w:val="Heading1"/>
       </w:pPr>
+      <w:bookmarkStart w:id="12" w:name="_Toc192934433"/>
       <w:r>
         <w:lastRenderedPageBreak/>
         <w:t>8. Seznam použitých zdrojů</w:t>
       </w:r>
-    </w:p>
-    <w:p>
-      <w:pPr>
-        <w:rPr>
-          <w:b/>
-          <w:bCs/>
-          <w:sz w:val="28"/>
-          <w:szCs w:val="32"/>
-        </w:rPr>
-      </w:pPr>
-      <w:r>
-        <w:rPr>
-          <w:b/>
-          <w:bCs/>
-          <w:sz w:val="28"/>
-          <w:szCs w:val="32"/>
-        </w:rPr>
+      <w:bookmarkEnd w:id="12"/>
+    </w:p>
+    <w:p>
+      <w:pPr>
+        <w:pStyle w:val="Heading2"/>
+      </w:pPr>
+      <w:bookmarkStart w:id="13" w:name="_Toc192934434"/>
+      <w:r>
         <w:t>8.1 Seznam informačních zdrojů</w:t>
       </w:r>
+      <w:bookmarkEnd w:id="13"/>
     </w:p>
     <w:p>
       <w:pPr>
         <w:jc w:val="left"/>
+        <w:rPr>
+          <w:sz w:val="28"/>
+          <w:szCs w:val="32"/>
+        </w:rPr>
+      </w:pPr>
+      <w:r>
+        <w:rPr>
+          <w:sz w:val="28"/>
+          <w:szCs w:val="32"/>
+        </w:rPr>
+        <w:t xml:space="preserve">Dokumentace </w:t>
+      </w:r>
+      <w:proofErr w:type="spellStart"/>
+      <w:r>
+        <w:rPr>
+          <w:sz w:val="28"/>
+          <w:szCs w:val="32"/>
+        </w:rPr>
+        <w:t>Bootstrap</w:t>
+      </w:r>
+      <w:proofErr w:type="spellEnd"/>
+      <w:r>
+        <w:rPr>
+          <w:sz w:val="28"/>
+          <w:szCs w:val="32"/>
+        </w:rPr>
+        <w:t xml:space="preserve">: </w:t>
+      </w:r>
+      <w:proofErr w:type="spellStart"/>
+      <w:r>
+        <w:rPr>
+          <w:sz w:val="28"/>
+          <w:szCs w:val="32"/>
+        </w:rPr>
+        <w:t>Tables</w:t>
+      </w:r>
+      <w:proofErr w:type="spellEnd"/>
+      <w:r>
+        <w:rPr>
+          <w:sz w:val="28"/>
+          <w:szCs w:val="32"/>
+        </w:rPr>
+        <w:t xml:space="preserve">. Upraveno 2023, cit. </w:t>
+      </w:r>
+      <w:r>
+        <w:rPr>
+          <w:sz w:val="28"/>
+          <w:szCs w:val="32"/>
+        </w:rPr>
+        <w:t>15. 3</w:t>
+      </w:r>
+      <w:r>
+        <w:rPr>
+          <w:sz w:val="28"/>
+          <w:szCs w:val="32"/>
+        </w:rPr>
+        <w:t xml:space="preserve">. 2025. Dostupné online: </w:t>
+      </w:r>
+      <w:hyperlink r:id="rId10" w:history="1">
+        <w:r>
+          <w:rPr>
+            <w:rStyle w:val="Hyperlink"/>
+            <w:sz w:val="28"/>
+            <w:szCs w:val="32"/>
+          </w:rPr>
+          <w:t>https://getbootstrap.com/docs/5.3/content/tables/</w:t>
+        </w:r>
+      </w:hyperlink>
+    </w:p>
+    <w:p>
+      <w:pPr>
+        <w:jc w:val="left"/>
+        <w:rPr>
+          <w:sz w:val="28"/>
+          <w:szCs w:val="32"/>
+        </w:rPr>
+      </w:pPr>
+      <w:r>
+        <w:rPr>
+          <w:sz w:val="28"/>
+          <w:szCs w:val="32"/>
+        </w:rPr>
+        <w:t xml:space="preserve">Dokumentace </w:t>
+      </w:r>
+      <w:proofErr w:type="spellStart"/>
+      <w:r>
+        <w:rPr>
+          <w:sz w:val="28"/>
+          <w:szCs w:val="32"/>
+        </w:rPr>
+        <w:t>Bootstrap</w:t>
+      </w:r>
+      <w:proofErr w:type="spellEnd"/>
+      <w:r>
+        <w:rPr>
+          <w:sz w:val="28"/>
+          <w:szCs w:val="32"/>
+        </w:rPr>
+        <w:t xml:space="preserve">: </w:t>
+      </w:r>
+      <w:proofErr w:type="spellStart"/>
+      <w:r>
+        <w:rPr>
+          <w:sz w:val="28"/>
+          <w:szCs w:val="32"/>
+        </w:rPr>
+        <w:t>Select</w:t>
+      </w:r>
+      <w:proofErr w:type="spellEnd"/>
+      <w:r>
+        <w:rPr>
+          <w:sz w:val="28"/>
+          <w:szCs w:val="32"/>
+        </w:rPr>
+        <w:t xml:space="preserve">. Upraveno 2023, cit. </w:t>
+      </w:r>
+      <w:r>
+        <w:rPr>
+          <w:sz w:val="28"/>
+          <w:szCs w:val="32"/>
+        </w:rPr>
+        <w:t>15</w:t>
+      </w:r>
+      <w:r>
+        <w:rPr>
+          <w:sz w:val="28"/>
+          <w:szCs w:val="32"/>
+        </w:rPr>
+        <w:t xml:space="preserve">. </w:t>
+      </w:r>
+      <w:r>
+        <w:rPr>
+          <w:sz w:val="28"/>
+          <w:szCs w:val="32"/>
+        </w:rPr>
+        <w:t>3</w:t>
+      </w:r>
+      <w:r>
+        <w:rPr>
+          <w:sz w:val="28"/>
+          <w:szCs w:val="32"/>
+        </w:rPr>
+        <w:t xml:space="preserve">. 2025. Dostupné online: </w:t>
+      </w:r>
+      <w:hyperlink r:id="rId11" w:history="1">
+        <w:r>
+          <w:rPr>
+            <w:rStyle w:val="Hyperlink"/>
+            <w:sz w:val="28"/>
+            <w:szCs w:val="32"/>
+          </w:rPr>
+          <w:t>https://getbootstrap.com/docs/5.3/forms/select/</w:t>
+        </w:r>
+      </w:hyperlink>
+    </w:p>
+    <w:p>
+      <w:pPr>
+        <w:jc w:val="left"/>
+        <w:rPr>
+          <w:sz w:val="28"/>
+          <w:szCs w:val="32"/>
+        </w:rPr>
+      </w:pPr>
+      <w:r>
+        <w:rPr>
+          <w:sz w:val="28"/>
+          <w:szCs w:val="32"/>
+        </w:rPr>
+        <w:t xml:space="preserve">Dokumentace </w:t>
+      </w:r>
+      <w:proofErr w:type="spellStart"/>
+      <w:r>
+        <w:rPr>
+          <w:sz w:val="28"/>
+          <w:szCs w:val="32"/>
+        </w:rPr>
+        <w:t>Bootstrap</w:t>
+      </w:r>
+      <w:proofErr w:type="spellEnd"/>
+      <w:r>
+        <w:rPr>
+          <w:sz w:val="28"/>
+          <w:szCs w:val="32"/>
+        </w:rPr>
+        <w:t xml:space="preserve">: </w:t>
+      </w:r>
+      <w:proofErr w:type="spellStart"/>
+      <w:r>
+        <w:rPr>
+          <w:sz w:val="28"/>
+          <w:szCs w:val="32"/>
+        </w:rPr>
+        <w:t>Grid</w:t>
+      </w:r>
+      <w:proofErr w:type="spellEnd"/>
+      <w:r>
+        <w:rPr>
+          <w:sz w:val="28"/>
+          <w:szCs w:val="32"/>
+        </w:rPr>
+        <w:t xml:space="preserve"> </w:t>
+      </w:r>
+      <w:proofErr w:type="spellStart"/>
+      <w:r>
+        <w:rPr>
+          <w:sz w:val="28"/>
+          <w:szCs w:val="32"/>
+        </w:rPr>
+        <w:t>System</w:t>
+      </w:r>
+      <w:proofErr w:type="spellEnd"/>
+      <w:r>
+        <w:rPr>
+          <w:sz w:val="28"/>
+          <w:szCs w:val="32"/>
+        </w:rPr>
+        <w:t xml:space="preserve">. Upraveno 2023, cit. 15. 3. 2025. Dostupné online: </w:t>
+      </w:r>
+      <w:hyperlink r:id="rId12" w:history="1">
+        <w:r>
+          <w:rPr>
+            <w:rStyle w:val="Hyperlink"/>
+            <w:sz w:val="28"/>
+            <w:szCs w:val="32"/>
+          </w:rPr>
+          <w:t>https://getbootstrap.com/docs/5.3/layout/grid/</w:t>
+        </w:r>
+      </w:hyperlink>
+    </w:p>
+    <w:p>
+      <w:pPr>
+        <w:jc w:val="left"/>
+        <w:rPr>
+          <w:sz w:val="28"/>
+          <w:szCs w:val="32"/>
+        </w:rPr>
+      </w:pPr>
+      <w:r>
+        <w:rPr>
+          <w:sz w:val="28"/>
+          <w:szCs w:val="32"/>
+        </w:rPr>
+        <w:t>Dokumentace</w:t>
+      </w:r>
+      <w:r>
+        <w:rPr>
+          <w:sz w:val="28"/>
+          <w:szCs w:val="32"/>
+        </w:rPr>
+        <w:t xml:space="preserve"> EF </w:t>
+      </w:r>
+      <w:proofErr w:type="spellStart"/>
+      <w:r>
+        <w:rPr>
+          <w:sz w:val="28"/>
+          <w:szCs w:val="32"/>
+        </w:rPr>
+        <w:t>Core</w:t>
+      </w:r>
+      <w:proofErr w:type="spellEnd"/>
+      <w:r>
+        <w:rPr>
+          <w:sz w:val="28"/>
+          <w:szCs w:val="32"/>
+        </w:rPr>
+        <w:t xml:space="preserve">: </w:t>
+      </w:r>
+      <w:proofErr w:type="spellStart"/>
+      <w:r>
+        <w:rPr>
+          <w:sz w:val="28"/>
+          <w:szCs w:val="32"/>
+        </w:rPr>
+        <w:t>Creating</w:t>
+      </w:r>
+      <w:proofErr w:type="spellEnd"/>
+      <w:r>
+        <w:rPr>
+          <w:sz w:val="28"/>
+          <w:szCs w:val="32"/>
+        </w:rPr>
+        <w:t xml:space="preserve"> Model</w:t>
+      </w:r>
+      <w:r>
+        <w:rPr>
+          <w:sz w:val="28"/>
+          <w:szCs w:val="32"/>
+        </w:rPr>
+        <w:t xml:space="preserve">. Upraveno 2023, cit. 15. 3. 2025. Dostupné online: </w:t>
+      </w:r>
+      <w:hyperlink r:id="rId13" w:history="1">
+        <w:r>
+          <w:rPr>
+            <w:rStyle w:val="Hyperlink"/>
+            <w:sz w:val="28"/>
+            <w:szCs w:val="32"/>
+          </w:rPr>
+          <w:t>https://learn.microsoft.com/ef/core/modeling/</w:t>
+        </w:r>
+      </w:hyperlink>
+    </w:p>
+    <w:p>
+      <w:pPr>
+        <w:jc w:val="left"/>
+        <w:rPr>
+          <w:sz w:val="28"/>
+          <w:szCs w:val="32"/>
+        </w:rPr>
+      </w:pPr>
+      <w:r>
+        <w:rPr>
+          <w:sz w:val="28"/>
+          <w:szCs w:val="32"/>
+        </w:rPr>
+        <w:t xml:space="preserve">Dokumentace EF </w:t>
+      </w:r>
+      <w:proofErr w:type="spellStart"/>
+      <w:r>
+        <w:rPr>
+          <w:sz w:val="28"/>
+          <w:szCs w:val="32"/>
+        </w:rPr>
+        <w:t>Core</w:t>
+      </w:r>
+      <w:proofErr w:type="spellEnd"/>
+      <w:r>
+        <w:rPr>
+          <w:sz w:val="28"/>
+          <w:szCs w:val="32"/>
+        </w:rPr>
+        <w:t xml:space="preserve">: </w:t>
+      </w:r>
+      <w:proofErr w:type="spellStart"/>
+      <w:r>
+        <w:rPr>
+          <w:sz w:val="28"/>
+          <w:szCs w:val="32"/>
+        </w:rPr>
+        <w:t>Relationships</w:t>
+      </w:r>
+      <w:proofErr w:type="spellEnd"/>
+      <w:r>
+        <w:rPr>
+          <w:sz w:val="28"/>
+          <w:szCs w:val="32"/>
+        </w:rPr>
+        <w:t xml:space="preserve">. Upraveno 2023, cit. 15. 3. 2025. Dostupné online: </w:t>
+      </w:r>
+      <w:hyperlink r:id="rId14" w:history="1">
+        <w:r>
+          <w:rPr>
+            <w:rStyle w:val="Hyperlink"/>
+            <w:sz w:val="28"/>
+            <w:szCs w:val="32"/>
+          </w:rPr>
+          <w:t>https://learn.microsoft.com/ef/core/modeling/relationships</w:t>
+        </w:r>
+      </w:hyperlink>
+    </w:p>
+    <w:p>
+      <w:pPr>
+        <w:jc w:val="left"/>
+        <w:rPr>
+          <w:sz w:val="28"/>
+          <w:szCs w:val="32"/>
+        </w:rPr>
+      </w:pPr>
+    </w:p>
+    <w:p>
+      <w:pPr>
+        <w:jc w:val="left"/>
+        <w:rPr>
+          <w:sz w:val="28"/>
+          <w:szCs w:val="32"/>
+        </w:rPr>
+      </w:pPr>
+    </w:p>
+    <w:p>
+      <w:pPr>
+        <w:jc w:val="left"/>
+        <w:rPr>
+          <w:sz w:val="28"/>
+          <w:szCs w:val="32"/>
+        </w:rPr>
       </w:pPr>
       <w:r>
         <w:br w:type="page"/>
@@ -352,50 +1992,23 @@
     </w:p>
     <w:p>
       <w:pPr>
-        <w:rPr>
-          <w:b/>
-          <w:bCs/>
-          <w:sz w:val="28"/>
-          <w:szCs w:val="32"/>
-        </w:rPr>
-      </w:pPr>
-      <w:r>
-        <w:rPr>
-          <w:b/>
-          <w:bCs/>
-          <w:sz w:val="28"/>
-          <w:szCs w:val="32"/>
-        </w:rPr>
+        <w:pStyle w:val="Heading2"/>
+      </w:pPr>
+      <w:bookmarkStart w:id="14" w:name="_Toc192934435"/>
+      <w:r>
         <w:lastRenderedPageBreak/>
         <w:t>8.</w:t>
       </w:r>
       <w:r>
-        <w:rPr>
-          <w:b/>
-          <w:bCs/>
-          <w:sz w:val="28"/>
-          <w:szCs w:val="32"/>
-        </w:rPr>
         <w:t>2</w:t>
       </w:r>
       <w:r>
-        <w:rPr>
-          <w:b/>
-          <w:bCs/>
-          <w:sz w:val="28"/>
-          <w:szCs w:val="32"/>
-        </w:rPr>
         <w:t xml:space="preserve"> Seznam zdrojů</w:t>
       </w:r>
       <w:r>
-        <w:rPr>
-          <w:b/>
-          <w:bCs/>
-          <w:sz w:val="28"/>
-          <w:szCs w:val="32"/>
-        </w:rPr>
         <w:t xml:space="preserve"> kódu</w:t>
       </w:r>
+      <w:bookmarkEnd w:id="14"/>
     </w:p>
     <w:p>
       <w:pPr>
@@ -648,7 +2261,7 @@
         </w:rPr>
         <w:t xml:space="preserve">. Dostupné online: </w:t>
       </w:r>
-      <w:hyperlink r:id="rId8" w:history="1">
+      <w:hyperlink r:id="rId15" w:history="1">
         <w:r>
           <w:rPr>
             <w:rStyle w:val="Hyperlink"/>
@@ -710,7 +2323,7 @@
                     <pic:cNvPicPr/>
                   </pic:nvPicPr>
                   <pic:blipFill>
-                    <a:blip r:embed="rId9"/>
+                    <a:blip r:embed="rId16"/>
                     <a:stretch>
                       <a:fillRect/>
                     </a:stretch>
@@ -1175,7 +2788,7 @@
                     <pic:cNvPicPr/>
                   </pic:nvPicPr>
                   <pic:blipFill>
-                    <a:blip r:embed="rId10"/>
+                    <a:blip r:embed="rId17"/>
                     <a:stretch>
                       <a:fillRect/>
                     </a:stretch>
@@ -1529,9 +3142,15 @@
       </w:r>
     </w:p>
     <w:p/>
-    <w:p/>
+    <w:p>
+      <w:pPr>
+        <w:rPr>
+          <w:lang w:val="en-GB"/>
+        </w:rPr>
+      </w:pPr>
+    </w:p>
     <w:sectPr>
-      <w:footerReference w:type="default" r:id="rId11"/>
+      <w:footerReference w:type="default" r:id="rId18"/>
       <w:pgSz w:w="11906" w:h="16838"/>
       <w:pgMar w:top="1417" w:right="1417" w:bottom="1417" w:left="1417" w:header="708" w:footer="708" w:gutter="0"/>
       <w:cols w:space="708"/>
@@ -1602,6 +3221,92 @@
 <file path=word/numbering.xml><?xml version="1.0" encoding="utf-8"?>
 <w:numbering xmlns:wpc="http://schemas.microsoft.com/office/word/2010/wordprocessingCanvas" xmlns:cx="http://schemas.microsoft.com/office/drawing/2014/chartex" xmlns:cx1="http://schemas.microsoft.com/office/drawing/2015/9/8/chartex" xmlns:cx2="http://schemas.microsoft.com/office/drawing/2015/10/21/chartex" xmlns:cx3="http://schemas.microsoft.com/office/drawing/2016/5/9/chartex" xmlns:cx4="http://schemas.microsoft.com/office/drawing/2016/5/10/chartex" xmlns:cx5="http://schemas.microsoft.com/office/drawing/2016/5/11/chartex" xmlns:cx6="http://schemas.microsoft.com/office/drawing/2016/5/12/chartex" xmlns:cx7="http://schemas.microsoft.com/office/drawing/2016/5/13/chartex" xmlns:cx8="http://schemas.microsoft.com/office/drawing/2016/5/14/chartex" xmlns:mc="http://schemas.openxmlformats.org/markup-compatibility/2006" xmlns:aink="http://schemas.microsoft.com/office/drawing/2016/ink" xmlns:am3d="http://schemas.microsoft.com/office/drawing/2017/model3d" xmlns:o="urn:schemas-microsoft-com:office:office" xmlns:oel="http://schemas.microsoft.com/office/2019/extlst" xmlns:r="http://schemas.openxmlformats.org/officeDocument/2006/relationships" xmlns:m="http://schemas.openxmlformats.org/officeDocument/2006/math" xmlns:v="urn:schemas-microsoft-com:vml" xmlns:wp14="http://schemas.microsoft.com/office/word/2010/wordprocessingDrawing" xmlns:wp="http://schemas.openxmlformats.org/drawingml/2006/wordprocessingDrawing" xmlns:w10="urn:schemas-microsoft-com:office:word" xmlns:w="http://schemas.openxmlformats.org/wordprocessingml/2006/main" xmlns:w14="http://schemas.microsoft.com/office/word/2010/wordml" xmlns:w15="http://schemas.microsoft.com/office/word/2012/wordml" xmlns:w16cex="http://schemas.microsoft.com/office/word/2018/wordml/cex" xmlns:w16cid="http://schemas.microsoft.com/office/word/2016/wordml/cid" xmlns:w16="http://schemas.microsoft.com/office/word/2018/wordml" xmlns:w16du="http://schemas.microsoft.com/office/word/2023/wordml/word16du" xmlns:w16sdtdh="http://schemas.microsoft.com/office/word/2020/wordml/sdtdatahash" xmlns:w16sdtfl="http://schemas.microsoft.com/office/word/2024/wordml/sdtformatlock" xmlns:w16se="http://schemas.microsoft.com/office/word/2015/wordml/symex" xmlns:wpg="http://schemas.microsoft.com/office/word/2010/wordprocessingGroup" xmlns:wpi="http://schemas.microsoft.com/office/word/2010/wordprocessingInk" xmlns:wne="http://schemas.microsoft.com/office/word/2006/wordml" xmlns:wps="http://schemas.microsoft.com/office/word/2010/wordprocessingShape" mc:Ignorable="w14 w15 w16se w16cid w16 w16cex w16sdtdh w16sdtfl w16du wp14">
   <w:abstractNum w:abstractNumId="0" w15:restartNumberingAfterBreak="0">
+    <w:nsid w:val="4F676DDD"/>
+    <w:multiLevelType w:val="hybridMultilevel"/>
+    <w:tmpl w:val="175A54EA"/>
+    <w:lvl w:ilvl="0" w:tplc="0405000F">
+      <w:start w:val="1"/>
+      <w:numFmt w:val="decimal"/>
+      <w:lvlText w:val="%1."/>
+      <w:lvlJc w:val="left"/>
+      <w:pPr>
+        <w:ind w:left="3600" w:hanging="360"/>
+      </w:pPr>
+    </w:lvl>
+    <w:lvl w:ilvl="1" w:tplc="04050019" w:tentative="1">
+      <w:start w:val="1"/>
+      <w:numFmt w:val="lowerLetter"/>
+      <w:lvlText w:val="%2."/>
+      <w:lvlJc w:val="left"/>
+      <w:pPr>
+        <w:ind w:left="4320" w:hanging="360"/>
+      </w:pPr>
+    </w:lvl>
+    <w:lvl w:ilvl="2" w:tplc="0405001B" w:tentative="1">
+      <w:start w:val="1"/>
+      <w:numFmt w:val="lowerRoman"/>
+      <w:lvlText w:val="%3."/>
+      <w:lvlJc w:val="right"/>
+      <w:pPr>
+        <w:ind w:left="5040" w:hanging="180"/>
+      </w:pPr>
+    </w:lvl>
+    <w:lvl w:ilvl="3" w:tplc="0405000F" w:tentative="1">
+      <w:start w:val="1"/>
+      <w:numFmt w:val="decimal"/>
+      <w:lvlText w:val="%4."/>
+      <w:lvlJc w:val="left"/>
+      <w:pPr>
+        <w:ind w:left="5760" w:hanging="360"/>
+      </w:pPr>
+    </w:lvl>
+    <w:lvl w:ilvl="4" w:tplc="04050019" w:tentative="1">
+      <w:start w:val="1"/>
+      <w:numFmt w:val="lowerLetter"/>
+      <w:lvlText w:val="%5."/>
+      <w:lvlJc w:val="left"/>
+      <w:pPr>
+        <w:ind w:left="6480" w:hanging="360"/>
+      </w:pPr>
+    </w:lvl>
+    <w:lvl w:ilvl="5" w:tplc="0405001B" w:tentative="1">
+      <w:start w:val="1"/>
+      <w:numFmt w:val="lowerRoman"/>
+      <w:lvlText w:val="%6."/>
+      <w:lvlJc w:val="right"/>
+      <w:pPr>
+        <w:ind w:left="7200" w:hanging="180"/>
+      </w:pPr>
+    </w:lvl>
+    <w:lvl w:ilvl="6" w:tplc="0405000F" w:tentative="1">
+      <w:start w:val="1"/>
+      <w:numFmt w:val="decimal"/>
+      <w:lvlText w:val="%7."/>
+      <w:lvlJc w:val="left"/>
+      <w:pPr>
+        <w:ind w:left="7920" w:hanging="360"/>
+      </w:pPr>
+    </w:lvl>
+    <w:lvl w:ilvl="7" w:tplc="04050019" w:tentative="1">
+      <w:start w:val="1"/>
+      <w:numFmt w:val="lowerLetter"/>
+      <w:lvlText w:val="%8."/>
+      <w:lvlJc w:val="left"/>
+      <w:pPr>
+        <w:ind w:left="8640" w:hanging="360"/>
+      </w:pPr>
+    </w:lvl>
+    <w:lvl w:ilvl="8" w:tplc="0405001B" w:tentative="1">
+      <w:start w:val="1"/>
+      <w:numFmt w:val="lowerRoman"/>
+      <w:lvlText w:val="%9."/>
+      <w:lvlJc w:val="right"/>
+      <w:pPr>
+        <w:ind w:left="9360" w:hanging="180"/>
+      </w:pPr>
+    </w:lvl>
+  </w:abstractNum>
+  <w:abstractNum w:abstractNumId="1" w15:restartNumberingAfterBreak="0">
     <w:nsid w:val="6D9E1BBD"/>
     <w:multiLevelType w:val="hybridMultilevel"/>
     <w:tmpl w:val="039E2F76"/>
@@ -1688,6 +3393,9 @@
     </w:lvl>
   </w:abstractNum>
   <w:num w:numId="1" w16cid:durableId="268318008">
+    <w:abstractNumId w:val="1"/>
+  </w:num>
+  <w:num w:numId="2" w16cid:durableId="555315045">
     <w:abstractNumId w:val="0"/>
   </w:num>
 </w:numbering>
@@ -2678,6 +4386,58 @@
       <w:shd w:val="clear" w:color="auto" w:fill="E1DFDD"/>
     </w:rPr>
   </w:style>
+  <w:style w:type="paragraph" w:styleId="TOCHeading">
+    <w:name w:val="TOC Heading"/>
+    <w:basedOn w:val="Heading1"/>
+    <w:next w:val="Normal"/>
+    <w:uiPriority w:val="39"/>
+    <w:unhideWhenUsed/>
+    <w:qFormat/>
+    <w:rsid w:val="00537F27"/>
+    <w:pPr>
+      <w:keepNext/>
+      <w:keepLines/>
+      <w:spacing w:before="240" w:after="0"/>
+      <w:jc w:val="left"/>
+      <w:outlineLvl w:val="9"/>
+    </w:pPr>
+    <w:rPr>
+      <w:rFonts w:asciiTheme="majorHAnsi" w:eastAsiaTheme="majorEastAsia" w:hAnsiTheme="majorHAnsi" w:cstheme="majorBidi"/>
+      <w:b w:val="0"/>
+      <w:bCs w:val="0"/>
+      <w:color w:val="2F5496" w:themeColor="accent1" w:themeShade="BF"/>
+      <w:kern w:val="0"/>
+      <w:sz w:val="32"/>
+      <w:szCs w:val="32"/>
+      <w:lang w:val="en-US"/>
+      <w14:ligatures w14:val="none"/>
+    </w:rPr>
+  </w:style>
+  <w:style w:type="paragraph" w:styleId="TOC1">
+    <w:name w:val="toc 1"/>
+    <w:basedOn w:val="Normal"/>
+    <w:next w:val="Normal"/>
+    <w:autoRedefine/>
+    <w:uiPriority w:val="39"/>
+    <w:unhideWhenUsed/>
+    <w:rsid w:val="00537F27"/>
+    <w:pPr>
+      <w:spacing w:after="100"/>
+    </w:pPr>
+  </w:style>
+  <w:style w:type="paragraph" w:styleId="TOC2">
+    <w:name w:val="toc 2"/>
+    <w:basedOn w:val="Normal"/>
+    <w:next w:val="Normal"/>
+    <w:autoRedefine/>
+    <w:uiPriority w:val="39"/>
+    <w:unhideWhenUsed/>
+    <w:rsid w:val="00537F27"/>
+    <w:pPr>
+      <w:spacing w:after="100"/>
+      <w:ind w:left="320"/>
+    </w:pPr>
+  </w:style>
 </w:styles>
 </file>
 
@@ -2974,4 +4734,16 @@
     </a:ext>
   </a:extLst>
 </a:theme>
+</file>
+
+<file path=customXml/item1.xml><?xml version="1.0" encoding="utf-8"?>
+<b:Sources xmlns:b="http://schemas.openxmlformats.org/officeDocument/2006/bibliography" xmlns="http://schemas.openxmlformats.org/officeDocument/2006/bibliography" SelectedStyle="\APASixthEditionOfficeOnline.xsl" StyleName="APA" Version="6"/>
+</file>
+
+<file path=customXml/itemProps1.xml><?xml version="1.0" encoding="utf-8"?>
+<ds:datastoreItem xmlns:ds="http://schemas.openxmlformats.org/officeDocument/2006/customXml" ds:itemID="{BD91E1C9-4648-4A34-B286-75AFE7DB4B61}">
+  <ds:schemaRefs>
+    <ds:schemaRef ds:uri="http://schemas.openxmlformats.org/officeDocument/2006/bibliography"/>
+  </ds:schemaRefs>
+</ds:datastoreItem>
 </file>
</xml_diff>